<commit_message>
some small changes in backend
</commit_message>
<xml_diff>
--- a/Design Document.docx
+++ b/Design Document.docx
@@ -1,24 +1,25 @@
 
 <file path=word/document.xml><?xml version="1.0" encoding="utf-8"?>
-<w:document xmlns:mc="http://schemas.openxmlformats.org/markup-compatibility/2006" xmlns:o="urn:schemas-microsoft-com:office:office" xmlns:r="http://schemas.openxmlformats.org/officeDocument/2006/relationships" xmlns:m="http://schemas.openxmlformats.org/officeDocument/2006/math" xmlns:v="urn:schemas-microsoft-com:vml" xmlns:wp="http://schemas.openxmlformats.org/drawingml/2006/wordprocessingDrawing" xmlns:w10="urn:schemas-microsoft-com:office:word" xmlns:w="http://schemas.openxmlformats.org/wordprocessingml/2006/main" xmlns:wne="http://schemas.microsoft.com/office/word/2006/wordml" xmlns:sl="http://schemas.openxmlformats.org/schemaLibrary/2006/main" xmlns:a="http://schemas.openxmlformats.org/drawingml/2006/main" xmlns:pic="http://schemas.openxmlformats.org/drawingml/2006/picture" xmlns:c="http://schemas.openxmlformats.org/drawingml/2006/chart" xmlns:lc="http://schemas.openxmlformats.org/drawingml/2006/lockedCanvas" xmlns:dgm="http://schemas.openxmlformats.org/drawingml/2006/diagram" xmlns:wps="http://schemas.microsoft.com/office/word/2010/wordprocessingShape" xmlns:wpg="http://schemas.microsoft.com/office/word/2010/wordprocessingGroup" xmlns:w14="http://schemas.microsoft.com/office/word/2010/wordml" xmlns:w15="http://schemas.microsoft.com/office/word/2012/wordml">
+<w:document xmlns:wpc="http://schemas.microsoft.com/office/word/2010/wordprocessingCanvas" xmlns:cx="http://schemas.microsoft.com/office/drawing/2014/chartex" xmlns:cx1="http://schemas.microsoft.com/office/drawing/2015/9/8/chartex" xmlns:mc="http://schemas.openxmlformats.org/markup-compatibility/2006" xmlns:o="urn:schemas-microsoft-com:office:office" xmlns:r="http://schemas.openxmlformats.org/officeDocument/2006/relationships" xmlns:m="http://schemas.openxmlformats.org/officeDocument/2006/math" xmlns:v="urn:schemas-microsoft-com:vml" xmlns:wp14="http://schemas.microsoft.com/office/word/2010/wordprocessingDrawing" xmlns:wp="http://schemas.openxmlformats.org/drawingml/2006/wordprocessingDrawing" xmlns:w10="urn:schemas-microsoft-com:office:word" xmlns:w="http://schemas.openxmlformats.org/wordprocessingml/2006/main" xmlns:w14="http://schemas.microsoft.com/office/word/2010/wordml" xmlns:w15="http://schemas.microsoft.com/office/word/2012/wordml" xmlns:w16se="http://schemas.microsoft.com/office/word/2015/wordml/symex" xmlns:wpg="http://schemas.microsoft.com/office/word/2010/wordprocessingGroup" xmlns:wpi="http://schemas.microsoft.com/office/word/2010/wordprocessingInk" xmlns:wne="http://schemas.microsoft.com/office/word/2006/wordml" xmlns:wps="http://schemas.microsoft.com/office/word/2010/wordprocessingShape" mc:Ignorable="w14 w15 w16se wp14">
   <w:body>
     <w:p>
       <w:pPr>
         <w:pStyle w:val="Heading1"/>
         <w:jc w:val="center"/>
         <w:rPr>
-          <w:b w:val="1"/>
-        </w:rPr>
-      </w:pPr>
-      <w:bookmarkStart w:colFirst="0" w:colLast="0" w:name="_8px89i6bue6" w:id="0"/>
+          <w:b/>
+        </w:rPr>
+      </w:pPr>
+      <w:bookmarkStart w:id="0" w:name="_8px89i6bue6" w:colFirst="0" w:colLast="0"/>
       <w:bookmarkEnd w:id="0"/>
-      <w:r>
-        <w:rPr>
-          <w:b w:val="1"/>
-          <w:rtl w:val="0"/>
-        </w:rPr>
-        <w:t xml:space="preserve">BallByBall</w:t>
-      </w:r>
+      <w:proofErr w:type="spellStart"/>
+      <w:r>
+        <w:rPr>
+          <w:b/>
+        </w:rPr>
+        <w:t>BallByBall</w:t>
+      </w:r>
+      <w:proofErr w:type="spellEnd"/>
     </w:p>
     <w:p>
       <w:pPr>
@@ -32,115 +33,93 @@
         <w:rPr>
           <w:sz w:val="32"/>
           <w:szCs w:val="32"/>
-          <w:rtl w:val="0"/>
-        </w:rPr>
-        <w:t xml:space="preserve">Design Document</w:t>
-      </w:r>
-      <w:r>
-        <w:rPr>
-          <w:rtl w:val="0"/>
-        </w:rPr>
-      </w:r>
-    </w:p>
-    <w:p>
-      <w:pPr>
-        <w:rPr/>
-      </w:pPr>
-      <w:r>
-        <w:rPr>
-          <w:rtl w:val="0"/>
-        </w:rPr>
+        </w:rPr>
+        <w:t>Design Document</w:t>
+      </w:r>
+    </w:p>
+    <w:p>
+      <w:r>
         <w:tab/>
+      </w:r>
+      <w:r>
         <w:tab/>
+      </w:r>
+      <w:r>
         <w:tab/>
       </w:r>
     </w:p>
     <w:p>
-      <w:pPr>
-        <w:rPr/>
-      </w:pPr>
-      <w:r>
-        <w:rPr>
-          <w:b w:val="1"/>
-          <w:rtl w:val="0"/>
-        </w:rPr>
-        <w:t xml:space="preserve">Overview:</w:t>
-      </w:r>
-      <w:r>
-        <w:rPr>
-          <w:rtl w:val="0"/>
-        </w:rPr>
-        <w:t xml:space="preserve"> BallByBall is a web application designed to simplify the process of tracking cricket scores online. It provides users with a user-friendly interface to create, update, and manage cricket scorecards. This design document outlines the key features, architecture, and user interface design of BallByBall.</w:t>
-      </w:r>
-    </w:p>
-    <w:p>
-      <w:pPr>
-        <w:rPr/>
-      </w:pPr>
-      <w:r>
-        <w:rPr>
-          <w:rtl w:val="0"/>
-        </w:rPr>
-      </w:r>
-    </w:p>
-    <w:p>
-      <w:pPr>
-        <w:rPr/>
-      </w:pPr>
-      <w:r>
-        <w:rPr>
-          <w:b w:val="1"/>
-          <w:rtl w:val="0"/>
+      <w:r>
+        <w:rPr>
+          <w:b/>
+        </w:rPr>
+        <w:t>Overview:</w:t>
+      </w:r>
+      <w:r>
+        <w:t xml:space="preserve"> </w:t>
+      </w:r>
+      <w:proofErr w:type="spellStart"/>
+      <w:r>
+        <w:t>BallByBall</w:t>
+      </w:r>
+      <w:proofErr w:type="spellEnd"/>
+      <w:r>
+        <w:t xml:space="preserve"> is a web application designed to simplify the process of tracking cricket scores online. It provides users with a user-friendly interface to create, update, and manage cricket scorecards. This design document outlines the key features, architecture, and user interface design of </w:t>
+      </w:r>
+      <w:proofErr w:type="spellStart"/>
+      <w:r>
+        <w:t>BallByBall</w:t>
+      </w:r>
+      <w:proofErr w:type="spellEnd"/>
+      <w:r>
+        <w:t>.</w:t>
+      </w:r>
+    </w:p>
+    <w:p/>
+    <w:p>
+      <w:r>
+        <w:rPr>
+          <w:b/>
         </w:rPr>
         <w:t xml:space="preserve">Target Audience: </w:t>
       </w:r>
       <w:r>
-        <w:rPr>
-          <w:rtl w:val="0"/>
-        </w:rPr>
-        <w:t xml:space="preserve">The target audience for the "BallByBall" website includes cricket enthusiasts, players, scorers, umpires, and spectators involved in local cricket matches.</w:t>
-      </w:r>
-    </w:p>
-    <w:p>
-      <w:pPr>
-        <w:rPr/>
-      </w:pPr>
-      <w:r>
-        <w:rPr>
-          <w:rtl w:val="0"/>
-        </w:rPr>
-      </w:r>
-    </w:p>
+        <w:t>The target audience for the "</w:t>
+      </w:r>
+      <w:proofErr w:type="spellStart"/>
+      <w:r>
+        <w:t>BallByBall</w:t>
+      </w:r>
+      <w:proofErr w:type="spellEnd"/>
+      <w:r>
+        <w:t>" website includes cricket enthusiasts, players, scorers, umpires, and spectators involved in local cricket matches.</w:t>
+      </w:r>
+    </w:p>
+    <w:p/>
     <w:p>
       <w:pPr>
         <w:pStyle w:val="Heading2"/>
-        <w:ind w:left="0" w:firstLine="0"/>
-        <w:rPr>
-          <w:b w:val="1"/>
-        </w:rPr>
-      </w:pPr>
-      <w:bookmarkStart w:colFirst="0" w:colLast="0" w:name="_qr3b3oarhg0r" w:id="1"/>
+        <w:rPr>
+          <w:b/>
+        </w:rPr>
+      </w:pPr>
+      <w:bookmarkStart w:id="1" w:name="_qr3b3oarhg0r" w:colFirst="0" w:colLast="0"/>
       <w:bookmarkEnd w:id="1"/>
       <w:r>
         <w:rPr>
-          <w:b w:val="1"/>
-          <w:rtl w:val="0"/>
-        </w:rPr>
-        <w:t xml:space="preserve">1. Features</w:t>
+          <w:b/>
+        </w:rPr>
+        <w:t>1. Features</w:t>
       </w:r>
     </w:p>
     <w:p>
       <w:pPr>
         <w:pStyle w:val="Heading3"/>
-        <w:rPr/>
-      </w:pPr>
-      <w:bookmarkStart w:colFirst="0" w:colLast="0" w:name="_hpou2qpvlsce" w:id="2"/>
+      </w:pPr>
+      <w:bookmarkStart w:id="2" w:name="_hpou2qpvlsce" w:colFirst="0" w:colLast="0"/>
       <w:bookmarkEnd w:id="2"/>
       <w:r>
-        <w:rPr>
-          <w:rtl w:val="0"/>
-        </w:rPr>
-        <w:t xml:space="preserve">Core Features:</w:t>
+        <w:t>Core Features:</w:t>
       </w:r>
     </w:p>
     <w:p>
@@ -149,13 +128,9 @@
           <w:ilvl w:val="0"/>
           <w:numId w:val="3"/>
         </w:numPr>
-        <w:ind w:left="720" w:hanging="360"/>
-      </w:pPr>
-      <w:r>
-        <w:rPr>
-          <w:rtl w:val="0"/>
-        </w:rPr>
-        <w:t xml:space="preserve">Users can create a new cricket scorecard by providing basic information such as match details, teams, and players.</w:t>
+      </w:pPr>
+      <w:r>
+        <w:t>Users can create a new cricket scorecard by providing basic information such as match details, teams, and players.</w:t>
       </w:r>
     </w:p>
     <w:p>
@@ -164,13 +139,9 @@
           <w:ilvl w:val="0"/>
           <w:numId w:val="3"/>
         </w:numPr>
-        <w:ind w:left="720" w:hanging="360"/>
-      </w:pPr>
-      <w:r>
-        <w:rPr>
-          <w:rtl w:val="0"/>
-        </w:rPr>
-        <w:t xml:space="preserve">Users can update an existing scorecard by adding ball-by-ball information, including runs scored, wickets taken, and overs bowled.</w:t>
+      </w:pPr>
+      <w:r>
+        <w:t>Users can update an existing scorecard by adding ball-by-ball information, including runs scored, wickets taken, and overs bowled.</w:t>
       </w:r>
     </w:p>
     <w:p>
@@ -179,13 +150,9 @@
           <w:ilvl w:val="0"/>
           <w:numId w:val="3"/>
         </w:numPr>
-        <w:ind w:left="720" w:hanging="360"/>
-      </w:pPr>
-      <w:r>
-        <w:rPr>
-          <w:rtl w:val="0"/>
-        </w:rPr>
-        <w:t xml:space="preserve">Users can delete a scorecard if it's no longer needed.</w:t>
+      </w:pPr>
+      <w:r>
+        <w:t>Users can delete a scorecard if it's no longer needed.</w:t>
       </w:r>
     </w:p>
     <w:p>
@@ -194,16 +161,9 @@
           <w:ilvl w:val="0"/>
           <w:numId w:val="3"/>
         </w:numPr>
-        <w:ind w:left="720" w:hanging="360"/>
-        <w:rPr>
-          <w:u w:val="none"/>
-        </w:rPr>
-      </w:pPr>
-      <w:r>
-        <w:rPr>
-          <w:rtl w:val="0"/>
-        </w:rPr>
-        <w:t xml:space="preserve">Users can manage and update tournaments in this web app.</w:t>
+      </w:pPr>
+      <w:r>
+        <w:t>Users can manage and update tournaments in this web app.</w:t>
       </w:r>
     </w:p>
     <w:p>
@@ -212,26 +172,16 @@
           <w:ilvl w:val="0"/>
           <w:numId w:val="3"/>
         </w:numPr>
-        <w:ind w:left="720" w:hanging="360"/>
-      </w:pPr>
-      <w:r>
-        <w:rPr>
-          <w:rtl w:val="0"/>
-        </w:rPr>
-      </w:r>
+      </w:pPr>
     </w:p>
     <w:p>
       <w:pPr>
         <w:pStyle w:val="Heading3"/>
-        <w:rPr/>
-      </w:pPr>
-      <w:bookmarkStart w:colFirst="0" w:colLast="0" w:name="_o33k3975tb9u" w:id="3"/>
+      </w:pPr>
+      <w:bookmarkStart w:id="3" w:name="_o33k3975tb9u" w:colFirst="0" w:colLast="0"/>
       <w:bookmarkEnd w:id="3"/>
       <w:r>
-        <w:rPr>
-          <w:rtl w:val="0"/>
-        </w:rPr>
-        <w:t xml:space="preserve">Additional Features:</w:t>
+        <w:t>Additional Features:</w:t>
       </w:r>
     </w:p>
     <w:p>
@@ -240,13 +190,9 @@
           <w:ilvl w:val="0"/>
           <w:numId w:val="11"/>
         </w:numPr>
-        <w:ind w:left="720" w:hanging="360"/>
-      </w:pPr>
-      <w:r>
-        <w:rPr>
-          <w:rtl w:val="0"/>
-        </w:rPr>
-        <w:t xml:space="preserve">User Authentication: This will allow users to create accounts and log in to access their scorecards.</w:t>
+      </w:pPr>
+      <w:r>
+        <w:t>User Authentication: This will allow users to create accounts and log in to access their scorecards.</w:t>
       </w:r>
     </w:p>
     <w:p>
@@ -255,13 +201,9 @@
           <w:ilvl w:val="0"/>
           <w:numId w:val="11"/>
         </w:numPr>
-        <w:ind w:left="720" w:hanging="360"/>
-      </w:pPr>
-      <w:r>
-        <w:rPr>
-          <w:rtl w:val="0"/>
-        </w:rPr>
-        <w:t xml:space="preserve">Audience can vote for their favorite player.</w:t>
+      </w:pPr>
+      <w:r>
+        <w:t>Audience can vote for their favorite player.</w:t>
       </w:r>
     </w:p>
     <w:p>
@@ -270,13 +212,9 @@
           <w:ilvl w:val="0"/>
           <w:numId w:val="11"/>
         </w:numPr>
-        <w:ind w:left="720" w:hanging="360"/>
-      </w:pPr>
-      <w:r>
-        <w:rPr>
-          <w:rtl w:val="0"/>
-        </w:rPr>
-        <w:t xml:space="preserve">Real-time Updates: Implement real-time updates to display live scorecards as the match progresses.</w:t>
+      </w:pPr>
+      <w:r>
+        <w:t>Real-time Updates: Implement real-time updates to display live scorecards as the match progresses.</w:t>
       </w:r>
     </w:p>
     <w:p>
@@ -285,13 +223,9 @@
           <w:ilvl w:val="0"/>
           <w:numId w:val="11"/>
         </w:numPr>
-        <w:ind w:left="720" w:hanging="360"/>
-      </w:pPr>
-      <w:r>
-        <w:rPr>
-          <w:rtl w:val="0"/>
-        </w:rPr>
-        <w:t xml:space="preserve">Statistics: Generate statistics and insights from scorecards, including player performance, team trends, and match summaries.</w:t>
+      </w:pPr>
+      <w:r>
+        <w:t>Statistics: Generate statistics and insights from scorecards, including player performance, team trends, and match summaries.</w:t>
       </w:r>
     </w:p>
     <w:p>
@@ -300,58 +234,46 @@
           <w:ilvl w:val="0"/>
           <w:numId w:val="11"/>
         </w:numPr>
-        <w:ind w:left="720" w:hanging="360"/>
-        <w:rPr>
-          <w:u w:val="none"/>
-        </w:rPr>
-      </w:pPr>
-      <w:r>
-        <w:rPr>
-          <w:rtl w:val="0"/>
-        </w:rPr>
-        <w:t xml:space="preserve">Live Chat: Users can communicate and give opinions about the ongoing match.</w:t>
+      </w:pPr>
+      <w:r>
+        <w:t>Live Chat: Users can communicate and give opinions about the ongoing match.</w:t>
       </w:r>
     </w:p>
     <w:p>
       <w:pPr>
         <w:pStyle w:val="Heading2"/>
         <w:rPr>
-          <w:b w:val="1"/>
-        </w:rPr>
-      </w:pPr>
-      <w:bookmarkStart w:colFirst="0" w:colLast="0" w:name="_39l26ehf4mis" w:id="4"/>
+          <w:b/>
+        </w:rPr>
+      </w:pPr>
+      <w:bookmarkStart w:id="4" w:name="_39l26ehf4mis" w:colFirst="0" w:colLast="0"/>
       <w:bookmarkEnd w:id="4"/>
       <w:r>
         <w:rPr>
-          <w:b w:val="1"/>
-          <w:rtl w:val="0"/>
-        </w:rPr>
-        <w:t xml:space="preserve">2. Architecture</w:t>
-      </w:r>
-    </w:p>
-    <w:p>
-      <w:pPr>
-        <w:rPr/>
-      </w:pPr>
-      <w:r>
-        <w:rPr>
-          <w:rtl w:val="0"/>
-        </w:rPr>
-        <w:t xml:space="preserve">BallByBall follows a client-server architecture, with the frontend and backend components interacting via RESTful APIs.</w:t>
+          <w:b/>
+        </w:rPr>
+        <w:t>2. Architecture</w:t>
+      </w:r>
+    </w:p>
+    <w:p>
+      <w:proofErr w:type="spellStart"/>
+      <w:r>
+        <w:t>BallByBall</w:t>
+      </w:r>
+      <w:proofErr w:type="spellEnd"/>
+      <w:r>
+        <w:t xml:space="preserve"> follows a client-server architecture, with the frontend and backend components interacting via RESTful APIs.</w:t>
       </w:r>
     </w:p>
     <w:p>
       <w:pPr>
         <w:pStyle w:val="Heading3"/>
-        <w:rPr/>
-      </w:pPr>
-      <w:bookmarkStart w:colFirst="0" w:colLast="0" w:name="_rrmuj6utdy70" w:id="5"/>
+      </w:pPr>
+      <w:bookmarkStart w:id="5" w:name="_rrmuj6utdy70" w:colFirst="0" w:colLast="0"/>
       <w:bookmarkEnd w:id="5"/>
       <w:r>
-        <w:rPr>
-          <w:rtl w:val="0"/>
-        </w:rPr>
-        <w:t xml:space="preserve">Frontend:</w:t>
+        <w:lastRenderedPageBreak/>
+        <w:t>Frontend:</w:t>
       </w:r>
     </w:p>
     <w:p>
@@ -360,13 +282,9 @@
           <w:ilvl w:val="0"/>
           <w:numId w:val="1"/>
         </w:numPr>
-        <w:ind w:left="720" w:hanging="360"/>
-      </w:pPr>
-      <w:r>
-        <w:rPr>
-          <w:rtl w:val="0"/>
-        </w:rPr>
-        <w:t xml:space="preserve">Framework: React.js</w:t>
+      </w:pPr>
+      <w:r>
+        <w:t>Framework: React.js</w:t>
       </w:r>
     </w:p>
     <w:p>
@@ -375,14 +293,15 @@
           <w:ilvl w:val="0"/>
           <w:numId w:val="1"/>
         </w:numPr>
-        <w:ind w:left="720" w:hanging="360"/>
-      </w:pPr>
-      <w:r>
-        <w:rPr>
-          <w:rtl w:val="0"/>
-        </w:rPr>
-        <w:t xml:space="preserve">State Management: Redux</w:t>
-      </w:r>
+      </w:pPr>
+      <w:r>
+        <w:t xml:space="preserve">State Management: </w:t>
+      </w:r>
+      <w:proofErr w:type="spellStart"/>
+      <w:r>
+        <w:t>Redux</w:t>
+      </w:r>
+      <w:proofErr w:type="spellEnd"/>
     </w:p>
     <w:p>
       <w:pPr>
@@ -390,13 +309,9 @@
           <w:ilvl w:val="0"/>
           <w:numId w:val="1"/>
         </w:numPr>
-        <w:ind w:left="720" w:hanging="360"/>
-      </w:pPr>
-      <w:r>
-        <w:rPr>
-          <w:rtl w:val="0"/>
-        </w:rPr>
-        <w:t xml:space="preserve">Routing: React Router</w:t>
+      </w:pPr>
+      <w:r>
+        <w:t>Routing: React Router</w:t>
       </w:r>
     </w:p>
     <w:p>
@@ -405,14 +320,15 @@
           <w:ilvl w:val="0"/>
           <w:numId w:val="1"/>
         </w:numPr>
-        <w:ind w:left="720" w:hanging="360"/>
-      </w:pPr>
-      <w:r>
-        <w:rPr>
-          <w:rtl w:val="0"/>
-        </w:rPr>
-        <w:t xml:space="preserve">Styling: CSS and TailWind</w:t>
-      </w:r>
+      </w:pPr>
+      <w:r>
+        <w:t xml:space="preserve">Styling: CSS and </w:t>
+      </w:r>
+      <w:proofErr w:type="spellStart"/>
+      <w:r>
+        <w:t>TailWind</w:t>
+      </w:r>
+      <w:proofErr w:type="spellEnd"/>
     </w:p>
     <w:p>
       <w:pPr>
@@ -420,27 +336,24 @@
           <w:ilvl w:val="0"/>
           <w:numId w:val="1"/>
         </w:numPr>
-        <w:ind w:left="720" w:hanging="360"/>
-      </w:pPr>
-      <w:r>
-        <w:rPr>
-          <w:rtl w:val="0"/>
-        </w:rPr>
-        <w:t xml:space="preserve">HTTP Requests: Axios</w:t>
-      </w:r>
+      </w:pPr>
+      <w:r>
+        <w:t xml:space="preserve">HTTP Requests: </w:t>
+      </w:r>
+      <w:proofErr w:type="spellStart"/>
+      <w:r>
+        <w:t>Axios</w:t>
+      </w:r>
+      <w:proofErr w:type="spellEnd"/>
     </w:p>
     <w:p>
       <w:pPr>
         <w:pStyle w:val="Heading3"/>
-        <w:rPr/>
-      </w:pPr>
-      <w:bookmarkStart w:colFirst="0" w:colLast="0" w:name="_go753inwymek" w:id="6"/>
+      </w:pPr>
+      <w:bookmarkStart w:id="6" w:name="_go753inwymek" w:colFirst="0" w:colLast="0"/>
       <w:bookmarkEnd w:id="6"/>
       <w:r>
-        <w:rPr>
-          <w:rtl w:val="0"/>
-        </w:rPr>
-        <w:t xml:space="preserve">Backend:</w:t>
+        <w:t>Backend:</w:t>
       </w:r>
     </w:p>
     <w:p>
@@ -449,13 +362,9 @@
           <w:ilvl w:val="0"/>
           <w:numId w:val="4"/>
         </w:numPr>
-        <w:ind w:left="720" w:hanging="360"/>
-      </w:pPr>
-      <w:r>
-        <w:rPr>
-          <w:rtl w:val="0"/>
-        </w:rPr>
-        <w:t xml:space="preserve">Framework: Express.js</w:t>
+      </w:pPr>
+      <w:r>
+        <w:t>Framework: Express.js</w:t>
       </w:r>
     </w:p>
     <w:p>
@@ -464,13 +373,9 @@
           <w:ilvl w:val="0"/>
           <w:numId w:val="4"/>
         </w:numPr>
-        <w:ind w:left="720" w:hanging="360"/>
-      </w:pPr>
-      <w:r>
-        <w:rPr>
-          <w:rtl w:val="0"/>
-        </w:rPr>
-        <w:t xml:space="preserve">Database: MongoDB (via Mongoose)</w:t>
+      </w:pPr>
+      <w:r>
+        <w:t>Database: MongoDB (via Mongoose)</w:t>
       </w:r>
     </w:p>
     <w:p>
@@ -479,12 +384,8 @@
           <w:ilvl w:val="0"/>
           <w:numId w:val="4"/>
         </w:numPr>
-        <w:ind w:left="720" w:hanging="360"/>
-      </w:pPr>
-      <w:r>
-        <w:rPr>
-          <w:rtl w:val="0"/>
-        </w:rPr>
+      </w:pPr>
+      <w:r>
         <w:t xml:space="preserve">Authentication: Passport.js </w:t>
       </w:r>
     </w:p>
@@ -494,27 +395,19 @@
           <w:ilvl w:val="0"/>
           <w:numId w:val="4"/>
         </w:numPr>
-        <w:ind w:left="720" w:hanging="360"/>
-      </w:pPr>
-      <w:r>
-        <w:rPr>
-          <w:rtl w:val="0"/>
-        </w:rPr>
-        <w:t xml:space="preserve">API Documentation: Postman</w:t>
+      </w:pPr>
+      <w:r>
+        <w:t>API Documentation: Postman</w:t>
       </w:r>
     </w:p>
     <w:p>
       <w:pPr>
         <w:pStyle w:val="Heading3"/>
-        <w:rPr/>
-      </w:pPr>
-      <w:bookmarkStart w:colFirst="0" w:colLast="0" w:name="_de86r3pu190n" w:id="7"/>
+      </w:pPr>
+      <w:bookmarkStart w:id="7" w:name="_de86r3pu190n" w:colFirst="0" w:colLast="0"/>
       <w:bookmarkEnd w:id="7"/>
       <w:r>
-        <w:rPr>
-          <w:rtl w:val="0"/>
-        </w:rPr>
-        <w:t xml:space="preserve">Deployment:</w:t>
+        <w:t>Deployment:</w:t>
       </w:r>
     </w:p>
     <w:p>
@@ -523,14 +416,15 @@
           <w:ilvl w:val="0"/>
           <w:numId w:val="9"/>
         </w:numPr>
-        <w:ind w:left="720" w:hanging="360"/>
-      </w:pPr>
-      <w:r>
-        <w:rPr>
-          <w:rtl w:val="0"/>
-        </w:rPr>
-        <w:t xml:space="preserve">Frontend: Hosted on a platform like Vercel</w:t>
-      </w:r>
+      </w:pPr>
+      <w:r>
+        <w:t xml:space="preserve">Frontend: Hosted on a platform like </w:t>
+      </w:r>
+      <w:proofErr w:type="spellStart"/>
+      <w:r>
+        <w:t>Vercel</w:t>
+      </w:r>
+      <w:proofErr w:type="spellEnd"/>
     </w:p>
     <w:p>
       <w:pPr>
@@ -538,44 +432,40 @@
           <w:ilvl w:val="0"/>
           <w:numId w:val="9"/>
         </w:numPr>
-        <w:ind w:left="720" w:hanging="360"/>
-      </w:pPr>
-      <w:r>
-        <w:rPr>
-          <w:rtl w:val="0"/>
-        </w:rPr>
-        <w:t xml:space="preserve">Backend: Hosted on a platform like Heroku</w:t>
-      </w:r>
+      </w:pPr>
+      <w:r>
+        <w:t xml:space="preserve">Backend: Hosted on a platform like </w:t>
+      </w:r>
+      <w:proofErr w:type="spellStart"/>
+      <w:r>
+        <w:t>Heroku</w:t>
+      </w:r>
+      <w:proofErr w:type="spellEnd"/>
     </w:p>
     <w:p>
       <w:pPr>
         <w:pStyle w:val="Heading2"/>
         <w:rPr>
-          <w:b w:val="1"/>
-        </w:rPr>
-      </w:pPr>
-      <w:bookmarkStart w:colFirst="0" w:colLast="0" w:name="_x82wbai48sie" w:id="8"/>
+          <w:b/>
+        </w:rPr>
+      </w:pPr>
+      <w:bookmarkStart w:id="8" w:name="_x82wbai48sie" w:colFirst="0" w:colLast="0"/>
       <w:bookmarkEnd w:id="8"/>
       <w:r>
         <w:rPr>
-          <w:b w:val="1"/>
-          <w:rtl w:val="0"/>
-        </w:rPr>
-        <w:t xml:space="preserve">3. User Interface Design</w:t>
+          <w:b/>
+        </w:rPr>
+        <w:t>3. User Interface Design</w:t>
       </w:r>
     </w:p>
     <w:p>
       <w:pPr>
         <w:pStyle w:val="Heading3"/>
-        <w:rPr/>
-      </w:pPr>
-      <w:bookmarkStart w:colFirst="0" w:colLast="0" w:name="_4s991bj8mhvx" w:id="9"/>
+      </w:pPr>
+      <w:bookmarkStart w:id="9" w:name="_4s991bj8mhvx" w:colFirst="0" w:colLast="0"/>
       <w:bookmarkEnd w:id="9"/>
       <w:r>
-        <w:rPr>
-          <w:rtl w:val="0"/>
-        </w:rPr>
-        <w:t xml:space="preserve">Home Page:</w:t>
+        <w:t>Home Page:</w:t>
       </w:r>
     </w:p>
     <w:p>
@@ -584,27 +474,19 @@
           <w:ilvl w:val="0"/>
           <w:numId w:val="7"/>
         </w:numPr>
-        <w:ind w:left="720" w:hanging="360"/>
-      </w:pPr>
-      <w:r>
-        <w:rPr>
-          <w:rtl w:val="0"/>
-        </w:rPr>
-        <w:t xml:space="preserve">Clean and simple interface which will allow users to go to different live matches, live tournaments or manage/create their own match scorecard.</w:t>
+      </w:pPr>
+      <w:r>
+        <w:t>Clean and simple interface which will allow users to go to different live matches, live tournaments or manage/create their own match scorecard.</w:t>
       </w:r>
     </w:p>
     <w:p>
       <w:pPr>
         <w:pStyle w:val="Heading3"/>
-        <w:rPr/>
-      </w:pPr>
-      <w:bookmarkStart w:colFirst="0" w:colLast="0" w:name="_nn79ye2vt8jb" w:id="10"/>
+      </w:pPr>
+      <w:bookmarkStart w:id="10" w:name="_nn79ye2vt8jb" w:colFirst="0" w:colLast="0"/>
       <w:bookmarkEnd w:id="10"/>
       <w:r>
-        <w:rPr>
-          <w:rtl w:val="0"/>
-        </w:rPr>
-        <w:t xml:space="preserve">Match Page:</w:t>
+        <w:t>Match Page:</w:t>
       </w:r>
     </w:p>
     <w:p>
@@ -613,13 +495,9 @@
           <w:ilvl w:val="0"/>
           <w:numId w:val="6"/>
         </w:numPr>
-        <w:ind w:left="720" w:hanging="360"/>
-      </w:pPr>
-      <w:r>
-        <w:rPr>
-          <w:rtl w:val="0"/>
-        </w:rPr>
-        <w:t xml:space="preserve">Form-based interface for users to input match details, teams, players, and other relevant information.</w:t>
+      </w:pPr>
+      <w:r>
+        <w:t>Form-based interface for users to input match details, teams, players, and other relevant information.</w:t>
       </w:r>
     </w:p>
     <w:p>
@@ -628,30 +506,15 @@
           <w:ilvl w:val="0"/>
           <w:numId w:val="6"/>
         </w:numPr>
-        <w:ind w:left="720" w:hanging="360"/>
-      </w:pPr>
-      <w:r>
-        <w:rPr>
-          <w:rtl w:val="0"/>
-        </w:rPr>
-        <w:t xml:space="preserve">Table-based layout to display scorecard data, including runs scored, wickets taken, overs bowled, and other match details.</w:t>
-      </w:r>
-    </w:p>
-    <w:p>
-      <w:pPr>
-        <w:ind w:left="0" w:firstLine="0"/>
-        <w:rPr/>
-      </w:pPr>
-      <w:r>
-        <w:rPr>
-          <w:rtl w:val="0"/>
-        </w:rPr>
-      </w:r>
-    </w:p>
+      </w:pPr>
+      <w:r>
+        <w:t>Table-based layout to display scorecard data, including runs scored, wickets taken, overs bowled, and other match details.</w:t>
+      </w:r>
+    </w:p>
+    <w:p/>
     <w:p>
       <w:pPr>
         <w:spacing w:line="360" w:lineRule="auto"/>
-        <w:ind w:left="0" w:firstLine="0"/>
         <w:rPr>
           <w:sz w:val="28"/>
           <w:szCs w:val="28"/>
@@ -661,9 +524,8 @@
         <w:rPr>
           <w:sz w:val="28"/>
           <w:szCs w:val="28"/>
-          <w:rtl w:val="0"/>
-        </w:rPr>
-        <w:t xml:space="preserve">Tournament Page:</w:t>
+        </w:rPr>
+        <w:t>Tournament Page:</w:t>
       </w:r>
     </w:p>
     <w:p>
@@ -672,31 +534,15 @@
           <w:ilvl w:val="0"/>
           <w:numId w:val="8"/>
         </w:numPr>
-        <w:ind w:left="720" w:hanging="360"/>
-        <w:rPr/>
-      </w:pPr>
-      <w:r>
-        <w:rPr>
-          <w:rtl w:val="0"/>
-        </w:rPr>
-        <w:t xml:space="preserve">This page will have the information about the specific tournament and user can see the different matches ongoing in the tournament.</w:t>
-      </w:r>
-    </w:p>
-    <w:p>
-      <w:pPr>
-        <w:ind w:left="0" w:firstLine="0"/>
-        <w:rPr/>
-      </w:pPr>
-      <w:r>
-        <w:rPr>
-          <w:rtl w:val="0"/>
-        </w:rPr>
-      </w:r>
-    </w:p>
+      </w:pPr>
+      <w:r>
+        <w:t>This page will have the information about the specific tournament and user can see the different matches ongoing in the tournament.</w:t>
+      </w:r>
+    </w:p>
+    <w:p/>
     <w:p>
       <w:pPr>
         <w:spacing w:line="360" w:lineRule="auto"/>
-        <w:ind w:left="0" w:firstLine="0"/>
         <w:rPr>
           <w:sz w:val="28"/>
           <w:szCs w:val="28"/>
@@ -706,9 +552,8 @@
         <w:rPr>
           <w:sz w:val="28"/>
           <w:szCs w:val="28"/>
-          <w:rtl w:val="0"/>
-        </w:rPr>
-        <w:t xml:space="preserve">User Page:</w:t>
+        </w:rPr>
+        <w:t>User Page:</w:t>
       </w:r>
     </w:p>
     <w:p>
@@ -717,30 +562,13 @@
           <w:ilvl w:val="0"/>
           <w:numId w:val="13"/>
         </w:numPr>
-        <w:ind w:left="720" w:hanging="360"/>
-        <w:rPr/>
-      </w:pPr>
-      <w:r>
-        <w:rPr>
-          <w:rtl w:val="0"/>
-        </w:rPr>
-        <w:t xml:space="preserve">In this page the User can update their own profile.</w:t>
-      </w:r>
-      <w:r>
-        <w:rPr>
-          <w:rtl w:val="0"/>
-        </w:rPr>
-      </w:r>
-    </w:p>
-    <w:p>
-      <w:pPr>
-        <w:ind w:left="0" w:firstLine="0"/>
-        <w:rPr/>
-      </w:pPr>
-      <w:r>
-        <w:rPr>
-          <w:rtl w:val="0"/>
-        </w:rPr>
+      </w:pPr>
+      <w:r>
+        <w:t>In this page the User can update their own profile.</w:t>
+      </w:r>
+    </w:p>
+    <w:p>
+      <w:r>
         <w:tab/>
       </w:r>
     </w:p>
@@ -748,17 +576,17 @@
       <w:pPr>
         <w:pStyle w:val="Heading2"/>
         <w:rPr>
-          <w:b w:val="1"/>
-        </w:rPr>
-      </w:pPr>
-      <w:bookmarkStart w:colFirst="0" w:colLast="0" w:name="_rvrwn1veo96e" w:id="11"/>
+          <w:b/>
+        </w:rPr>
+      </w:pPr>
+      <w:bookmarkStart w:id="11" w:name="_rvrwn1veo96e" w:colFirst="0" w:colLast="0"/>
       <w:bookmarkEnd w:id="11"/>
       <w:r>
         <w:rPr>
-          <w:b w:val="1"/>
-          <w:rtl w:val="0"/>
-        </w:rPr>
-        <w:t xml:space="preserve">4. Security Considerations</w:t>
+          <w:b/>
+        </w:rPr>
+        <w:lastRenderedPageBreak/>
+        <w:t>4. Security Considerations</w:t>
       </w:r>
     </w:p>
     <w:p>
@@ -767,13 +595,9 @@
           <w:ilvl w:val="0"/>
           <w:numId w:val="10"/>
         </w:numPr>
-        <w:ind w:left="720" w:hanging="360"/>
-      </w:pPr>
-      <w:r>
-        <w:rPr>
-          <w:rtl w:val="0"/>
-        </w:rPr>
-        <w:t xml:space="preserve">Implement proper input validation and sanitization to prevent injection attacks.</w:t>
+      </w:pPr>
+      <w:r>
+        <w:t>Implement proper input validation and sanitization to prevent injection attacks.</w:t>
       </w:r>
     </w:p>
     <w:p>
@@ -782,13 +606,9 @@
           <w:ilvl w:val="0"/>
           <w:numId w:val="10"/>
         </w:numPr>
-        <w:ind w:left="720" w:hanging="360"/>
-      </w:pPr>
-      <w:r>
-        <w:rPr>
-          <w:rtl w:val="0"/>
-        </w:rPr>
-        <w:t xml:space="preserve">Use secure authentication mechanisms (if implemented) such as JWT tokens or OAuth.</w:t>
+      </w:pPr>
+      <w:r>
+        <w:t>Use secure authentication mechanisms (if implemented) such as JWT tokens or OAuth.</w:t>
       </w:r>
     </w:p>
     <w:p>
@@ -797,34 +617,23 @@
           <w:ilvl w:val="0"/>
           <w:numId w:val="10"/>
         </w:numPr>
-        <w:ind w:left="720" w:hanging="360"/>
-      </w:pPr>
-      <w:r>
-        <w:rPr>
-          <w:rtl w:val="0"/>
-        </w:rPr>
-        <w:t xml:space="preserve">Ensure data privacy and protection by encrypting sensitive information and passwords stored in the database.</w:t>
+      </w:pPr>
+      <w:r>
+        <w:t>Ensure data privacy and protection by encrypting sensitive information and passwords stored in the database.</w:t>
       </w:r>
     </w:p>
     <w:p>
       <w:pPr>
         <w:pStyle w:val="Heading2"/>
         <w:spacing w:line="360" w:lineRule="auto"/>
-        <w:rPr/>
-      </w:pPr>
-      <w:bookmarkStart w:colFirst="0" w:colLast="0" w:name="_kmhu5aw2eja9" w:id="12"/>
+      </w:pPr>
+      <w:bookmarkStart w:id="12" w:name="_kmhu5aw2eja9" w:colFirst="0" w:colLast="0"/>
       <w:bookmarkEnd w:id="12"/>
       <w:r>
         <w:rPr>
-          <w:b w:val="1"/>
-          <w:rtl w:val="0"/>
-        </w:rPr>
-        <w:t xml:space="preserve">5. Testing Strategy</w:t>
-      </w:r>
-      <w:r>
-        <w:rPr>
-          <w:rtl w:val="0"/>
-        </w:rPr>
+          <w:b/>
+        </w:rPr>
+        <w:t>5. Testing Strategy</w:t>
       </w:r>
     </w:p>
     <w:p>
@@ -833,13 +642,9 @@
           <w:ilvl w:val="0"/>
           <w:numId w:val="5"/>
         </w:numPr>
-        <w:ind w:left="720" w:hanging="360"/>
-      </w:pPr>
-      <w:r>
-        <w:rPr>
-          <w:rtl w:val="0"/>
-        </w:rPr>
-        <w:t xml:space="preserve">Conduct integration testing to ensure seamless interaction between frontend and backend.</w:t>
+      </w:pPr>
+      <w:r>
+        <w:t>Conduct integration testing to ensure seamless interaction between frontend and backend.</w:t>
       </w:r>
     </w:p>
     <w:p>
@@ -848,18 +653,9 @@
           <w:ilvl w:val="0"/>
           <w:numId w:val="5"/>
         </w:numPr>
-        <w:ind w:left="720" w:hanging="360"/>
-      </w:pPr>
-      <w:r>
-        <w:rPr>
-          <w:rtl w:val="0"/>
-        </w:rPr>
-        <w:t xml:space="preserve">Test user flows and edge cases to identify and resolve any bugs or issues.</w:t>
-      </w:r>
-      <w:r>
-        <w:rPr>
-          <w:rtl w:val="0"/>
-        </w:rPr>
+      </w:pPr>
+      <w:r>
+        <w:t>Test user flows and edge cases to identify and resolve any bugs or issues.</w:t>
       </w:r>
     </w:p>
     <w:p>
@@ -868,38 +664,30 @@
           <w:ilvl w:val="0"/>
           <w:numId w:val="5"/>
         </w:numPr>
-        <w:ind w:left="720" w:hanging="360"/>
-        <w:rPr>
-          <w:rFonts w:ascii="Roboto" w:cs="Roboto" w:eastAsia="Roboto" w:hAnsi="Roboto"/>
-          <w:color w:val="f9f9f9"/>
-          <w:sz w:val="24"/>
-          <w:szCs w:val="24"/>
-          <w:u w:val="none"/>
-        </w:rPr>
-      </w:pPr>
-      <w:r>
-        <w:rPr>
-          <w:rtl w:val="0"/>
-        </w:rPr>
-      </w:r>
+        <w:rPr>
+          <w:rFonts w:ascii="Roboto" w:eastAsia="Roboto" w:hAnsi="Roboto" w:cs="Roboto"/>
+          <w:color w:val="F9F9F9"/>
+          <w:sz w:val="24"/>
+          <w:szCs w:val="24"/>
+        </w:rPr>
+      </w:pPr>
     </w:p>
     <w:p>
       <w:pPr>
         <w:spacing w:line="360" w:lineRule="auto"/>
         <w:rPr>
-          <w:b w:val="1"/>
+          <w:b/>
           <w:sz w:val="32"/>
           <w:szCs w:val="32"/>
         </w:rPr>
       </w:pPr>
       <w:r>
         <w:rPr>
-          <w:b w:val="1"/>
+          <w:b/>
           <w:sz w:val="32"/>
           <w:szCs w:val="32"/>
-          <w:rtl w:val="0"/>
-        </w:rPr>
-        <w:t xml:space="preserve">6. Database Schema:</w:t>
+        </w:rPr>
+        <w:t>6. Database Schema:</w:t>
       </w:r>
     </w:p>
     <w:p>
@@ -908,20 +696,17 @@
           <w:ilvl w:val="0"/>
           <w:numId w:val="2"/>
         </w:numPr>
-        <w:ind w:left="720" w:hanging="360"/>
-        <w:rPr>
-          <w:b w:val="1"/>
-          <w:sz w:val="24"/>
-          <w:szCs w:val="24"/>
-          <w:u w:val="none"/>
-        </w:rPr>
-      </w:pPr>
-      <w:r>
-        <w:rPr>
-          <w:b w:val="1"/>
-          <w:sz w:val="24"/>
-          <w:szCs w:val="24"/>
-          <w:rtl w:val="0"/>
+        <w:rPr>
+          <w:b/>
+          <w:sz w:val="24"/>
+          <w:szCs w:val="24"/>
+        </w:rPr>
+      </w:pPr>
+      <w:r>
+        <w:rPr>
+          <w:b/>
+          <w:sz w:val="24"/>
+          <w:szCs w:val="24"/>
         </w:rPr>
         <w:t xml:space="preserve">Users: </w:t>
       </w:r>
@@ -932,19 +717,33 @@
           <w:ilvl w:val="1"/>
           <w:numId w:val="2"/>
         </w:numPr>
-        <w:ind w:left="1440" w:hanging="360"/>
-        <w:rPr>
-          <w:sz w:val="24"/>
-          <w:szCs w:val="24"/>
-        </w:rPr>
-      </w:pPr>
-      <w:r>
-        <w:rPr>
-          <w:sz w:val="24"/>
-          <w:szCs w:val="24"/>
-          <w:rtl w:val="0"/>
-        </w:rPr>
-        <w:t xml:space="preserve">_id: ObjectId (Primary Key)</w:t>
+        <w:rPr>
+          <w:sz w:val="24"/>
+          <w:szCs w:val="24"/>
+        </w:rPr>
+      </w:pPr>
+      <w:r>
+        <w:rPr>
+          <w:sz w:val="24"/>
+          <w:szCs w:val="24"/>
+        </w:rPr>
+        <w:t xml:space="preserve">_id: </w:t>
+      </w:r>
+      <w:proofErr w:type="spellStart"/>
+      <w:r>
+        <w:rPr>
+          <w:sz w:val="24"/>
+          <w:szCs w:val="24"/>
+        </w:rPr>
+        <w:t>ObjectId</w:t>
+      </w:r>
+      <w:proofErr w:type="spellEnd"/>
+      <w:r>
+        <w:rPr>
+          <w:sz w:val="24"/>
+          <w:szCs w:val="24"/>
+        </w:rPr>
+        <w:t xml:space="preserve"> (Primary Key)</w:t>
       </w:r>
     </w:p>
     <w:p>
@@ -953,19 +752,17 @@
           <w:ilvl w:val="1"/>
           <w:numId w:val="2"/>
         </w:numPr>
-        <w:ind w:left="1440" w:hanging="360"/>
-        <w:rPr>
-          <w:sz w:val="24"/>
-          <w:szCs w:val="24"/>
-        </w:rPr>
-      </w:pPr>
-      <w:r>
-        <w:rPr>
-          <w:sz w:val="24"/>
-          <w:szCs w:val="24"/>
-          <w:rtl w:val="0"/>
-        </w:rPr>
-        <w:t xml:space="preserve">username: String</w:t>
+        <w:rPr>
+          <w:sz w:val="24"/>
+          <w:szCs w:val="24"/>
+        </w:rPr>
+      </w:pPr>
+      <w:r>
+        <w:rPr>
+          <w:sz w:val="24"/>
+          <w:szCs w:val="24"/>
+        </w:rPr>
+        <w:t>username: String</w:t>
       </w:r>
     </w:p>
     <w:p>
@@ -974,19 +771,17 @@
           <w:ilvl w:val="1"/>
           <w:numId w:val="2"/>
         </w:numPr>
-        <w:ind w:left="1440" w:hanging="360"/>
-        <w:rPr>
-          <w:sz w:val="24"/>
-          <w:szCs w:val="24"/>
-        </w:rPr>
-      </w:pPr>
-      <w:r>
-        <w:rPr>
-          <w:sz w:val="24"/>
-          <w:szCs w:val="24"/>
-          <w:rtl w:val="0"/>
-        </w:rPr>
-        <w:t xml:space="preserve">email: String</w:t>
+        <w:rPr>
+          <w:sz w:val="24"/>
+          <w:szCs w:val="24"/>
+        </w:rPr>
+      </w:pPr>
+      <w:r>
+        <w:rPr>
+          <w:sz w:val="24"/>
+          <w:szCs w:val="24"/>
+        </w:rPr>
+        <w:t>email: String</w:t>
       </w:r>
     </w:p>
     <w:p>
@@ -995,19 +790,17 @@
           <w:ilvl w:val="1"/>
           <w:numId w:val="2"/>
         </w:numPr>
-        <w:ind w:left="1440" w:hanging="360"/>
-        <w:rPr>
-          <w:sz w:val="24"/>
-          <w:szCs w:val="24"/>
-        </w:rPr>
-      </w:pPr>
-      <w:r>
-        <w:rPr>
-          <w:sz w:val="24"/>
-          <w:szCs w:val="24"/>
-          <w:rtl w:val="0"/>
-        </w:rPr>
-        <w:t xml:space="preserve">password: String (Hashed)</w:t>
+        <w:rPr>
+          <w:sz w:val="24"/>
+          <w:szCs w:val="24"/>
+        </w:rPr>
+      </w:pPr>
+      <w:r>
+        <w:rPr>
+          <w:sz w:val="24"/>
+          <w:szCs w:val="24"/>
+        </w:rPr>
+        <w:t>password: String (Hashed)</w:t>
       </w:r>
     </w:p>
     <w:p>
@@ -1016,36 +809,53 @@
           <w:ilvl w:val="1"/>
           <w:numId w:val="2"/>
         </w:numPr>
-        <w:ind w:left="1440" w:hanging="360"/>
-        <w:rPr>
-          <w:sz w:val="24"/>
-          <w:szCs w:val="24"/>
-          <w:u w:val="none"/>
-        </w:rPr>
-      </w:pPr>
-      <w:r>
-        <w:rPr>
-          <w:sz w:val="24"/>
-          <w:szCs w:val="24"/>
-          <w:rtl w:val="0"/>
-        </w:rPr>
-        <w:t xml:space="preserve">profilePicture: String(url)</w:t>
-      </w:r>
-    </w:p>
-    <w:p>
-      <w:pPr>
-        <w:ind w:left="720" w:firstLine="0"/>
-        <w:rPr>
-          <w:b w:val="1"/>
-          <w:sz w:val="24"/>
-          <w:szCs w:val="24"/>
-        </w:rPr>
-      </w:pPr>
-      <w:r>
-        <w:rPr>
-          <w:rtl w:val="0"/>
-        </w:rPr>
-      </w:r>
+        <w:rPr>
+          <w:sz w:val="24"/>
+          <w:szCs w:val="24"/>
+        </w:rPr>
+      </w:pPr>
+      <w:proofErr w:type="spellStart"/>
+      <w:r>
+        <w:rPr>
+          <w:sz w:val="24"/>
+          <w:szCs w:val="24"/>
+        </w:rPr>
+        <w:t>profilePicture</w:t>
+      </w:r>
+      <w:proofErr w:type="spellEnd"/>
+      <w:r>
+        <w:rPr>
+          <w:sz w:val="24"/>
+          <w:szCs w:val="24"/>
+        </w:rPr>
+        <w:t>: String(</w:t>
+      </w:r>
+      <w:proofErr w:type="spellStart"/>
+      <w:r>
+        <w:rPr>
+          <w:sz w:val="24"/>
+          <w:szCs w:val="24"/>
+        </w:rPr>
+        <w:t>url</w:t>
+      </w:r>
+      <w:proofErr w:type="spellEnd"/>
+      <w:r>
+        <w:rPr>
+          <w:sz w:val="24"/>
+          <w:szCs w:val="24"/>
+        </w:rPr>
+        <w:t>)</w:t>
+      </w:r>
+    </w:p>
+    <w:p>
+      <w:pPr>
+        <w:ind w:left="720"/>
+        <w:rPr>
+          <w:b/>
+          <w:sz w:val="24"/>
+          <w:szCs w:val="24"/>
+        </w:rPr>
+      </w:pPr>
     </w:p>
     <w:p>
       <w:pPr>
@@ -1053,21 +863,19 @@
           <w:ilvl w:val="0"/>
           <w:numId w:val="2"/>
         </w:numPr>
-        <w:ind w:left="720" w:hanging="360"/>
-        <w:rPr>
-          <w:b w:val="1"/>
-          <w:sz w:val="24"/>
-          <w:szCs w:val="24"/>
-        </w:rPr>
-      </w:pPr>
-      <w:r>
-        <w:rPr>
-          <w:b w:val="1"/>
-          <w:sz w:val="24"/>
-          <w:szCs w:val="24"/>
-          <w:rtl w:val="0"/>
-        </w:rPr>
-        <w:t xml:space="preserve">Match:</w:t>
+        <w:rPr>
+          <w:b/>
+          <w:sz w:val="24"/>
+          <w:szCs w:val="24"/>
+        </w:rPr>
+      </w:pPr>
+      <w:r>
+        <w:rPr>
+          <w:b/>
+          <w:sz w:val="24"/>
+          <w:szCs w:val="24"/>
+        </w:rPr>
+        <w:t>Match:</w:t>
       </w:r>
     </w:p>
     <w:p>
@@ -1076,19 +884,33 @@
           <w:ilvl w:val="1"/>
           <w:numId w:val="2"/>
         </w:numPr>
-        <w:ind w:left="1440" w:hanging="360"/>
-        <w:rPr>
-          <w:sz w:val="24"/>
-          <w:szCs w:val="24"/>
-        </w:rPr>
-      </w:pPr>
-      <w:r>
-        <w:rPr>
-          <w:sz w:val="24"/>
-          <w:szCs w:val="24"/>
-          <w:rtl w:val="0"/>
-        </w:rPr>
-        <w:t xml:space="preserve">_id: ObjectId (Primary Key)</w:t>
+        <w:rPr>
+          <w:sz w:val="24"/>
+          <w:szCs w:val="24"/>
+        </w:rPr>
+      </w:pPr>
+      <w:r>
+        <w:rPr>
+          <w:sz w:val="24"/>
+          <w:szCs w:val="24"/>
+        </w:rPr>
+        <w:t xml:space="preserve">_id: </w:t>
+      </w:r>
+      <w:proofErr w:type="spellStart"/>
+      <w:r>
+        <w:rPr>
+          <w:sz w:val="24"/>
+          <w:szCs w:val="24"/>
+        </w:rPr>
+        <w:t>ObjectId</w:t>
+      </w:r>
+      <w:proofErr w:type="spellEnd"/>
+      <w:r>
+        <w:rPr>
+          <w:sz w:val="24"/>
+          <w:szCs w:val="24"/>
+        </w:rPr>
+        <w:t xml:space="preserve"> (Primary Key)</w:t>
       </w:r>
     </w:p>
     <w:p>
@@ -1097,19 +919,42 @@
           <w:ilvl w:val="1"/>
           <w:numId w:val="2"/>
         </w:numPr>
-        <w:ind w:left="1440" w:hanging="360"/>
-        <w:rPr>
-          <w:sz w:val="24"/>
-          <w:szCs w:val="24"/>
-        </w:rPr>
-      </w:pPr>
-      <w:r>
-        <w:rPr>
-          <w:sz w:val="24"/>
-          <w:szCs w:val="24"/>
-          <w:rtl w:val="0"/>
-        </w:rPr>
-        <w:t xml:space="preserve">userId: ObjectId (Foreign Key referencing Users)</w:t>
+        <w:rPr>
+          <w:sz w:val="24"/>
+          <w:szCs w:val="24"/>
+        </w:rPr>
+      </w:pPr>
+      <w:proofErr w:type="spellStart"/>
+      <w:r>
+        <w:rPr>
+          <w:sz w:val="24"/>
+          <w:szCs w:val="24"/>
+        </w:rPr>
+        <w:t>userId</w:t>
+      </w:r>
+      <w:proofErr w:type="spellEnd"/>
+      <w:r>
+        <w:rPr>
+          <w:sz w:val="24"/>
+          <w:szCs w:val="24"/>
+        </w:rPr>
+        <w:t xml:space="preserve">: </w:t>
+      </w:r>
+      <w:proofErr w:type="spellStart"/>
+      <w:r>
+        <w:rPr>
+          <w:sz w:val="24"/>
+          <w:szCs w:val="24"/>
+        </w:rPr>
+        <w:t>ObjectId</w:t>
+      </w:r>
+      <w:proofErr w:type="spellEnd"/>
+      <w:r>
+        <w:rPr>
+          <w:sz w:val="24"/>
+          <w:szCs w:val="24"/>
+        </w:rPr>
+        <w:t xml:space="preserve"> (Foreign Key referencing Users)</w:t>
       </w:r>
     </w:p>
     <w:p>
@@ -1118,19 +963,26 @@
           <w:ilvl w:val="1"/>
           <w:numId w:val="2"/>
         </w:numPr>
-        <w:ind w:left="1440" w:hanging="360"/>
-        <w:rPr>
-          <w:sz w:val="24"/>
-          <w:szCs w:val="24"/>
-        </w:rPr>
-      </w:pPr>
-      <w:r>
-        <w:rPr>
-          <w:sz w:val="24"/>
-          <w:szCs w:val="24"/>
-          <w:rtl w:val="0"/>
-        </w:rPr>
-        <w:t xml:space="preserve">matchName: String</w:t>
+        <w:rPr>
+          <w:sz w:val="24"/>
+          <w:szCs w:val="24"/>
+        </w:rPr>
+      </w:pPr>
+      <w:proofErr w:type="spellStart"/>
+      <w:r>
+        <w:rPr>
+          <w:sz w:val="24"/>
+          <w:szCs w:val="24"/>
+        </w:rPr>
+        <w:t>matchName</w:t>
+      </w:r>
+      <w:proofErr w:type="spellEnd"/>
+      <w:r>
+        <w:rPr>
+          <w:sz w:val="24"/>
+          <w:szCs w:val="24"/>
+        </w:rPr>
+        <w:t>: String</w:t>
       </w:r>
     </w:p>
     <w:p>
@@ -1139,19 +991,17 @@
           <w:ilvl w:val="1"/>
           <w:numId w:val="2"/>
         </w:numPr>
-        <w:ind w:left="1440" w:hanging="360"/>
-        <w:rPr>
-          <w:sz w:val="24"/>
-          <w:szCs w:val="24"/>
-        </w:rPr>
-      </w:pPr>
-      <w:r>
-        <w:rPr>
-          <w:sz w:val="24"/>
-          <w:szCs w:val="24"/>
-          <w:rtl w:val="0"/>
-        </w:rPr>
-        <w:t xml:space="preserve">venue: String</w:t>
+        <w:rPr>
+          <w:sz w:val="24"/>
+          <w:szCs w:val="24"/>
+        </w:rPr>
+      </w:pPr>
+      <w:r>
+        <w:rPr>
+          <w:sz w:val="24"/>
+          <w:szCs w:val="24"/>
+        </w:rPr>
+        <w:t>venue: String</w:t>
       </w:r>
     </w:p>
     <w:p>
@@ -1160,19 +1010,17 @@
           <w:ilvl w:val="1"/>
           <w:numId w:val="2"/>
         </w:numPr>
-        <w:ind w:left="1440" w:hanging="360"/>
-        <w:rPr>
-          <w:sz w:val="24"/>
-          <w:szCs w:val="24"/>
-        </w:rPr>
-      </w:pPr>
-      <w:r>
-        <w:rPr>
-          <w:sz w:val="24"/>
-          <w:szCs w:val="24"/>
-          <w:rtl w:val="0"/>
-        </w:rPr>
-        <w:t xml:space="preserve">date: Date</w:t>
+        <w:rPr>
+          <w:sz w:val="24"/>
+          <w:szCs w:val="24"/>
+        </w:rPr>
+      </w:pPr>
+      <w:r>
+        <w:rPr>
+          <w:sz w:val="24"/>
+          <w:szCs w:val="24"/>
+        </w:rPr>
+        <w:t>date: Date</w:t>
       </w:r>
     </w:p>
     <w:p>
@@ -1181,34 +1029,27 @@
           <w:ilvl w:val="1"/>
           <w:numId w:val="2"/>
         </w:numPr>
-        <w:ind w:left="1440" w:hanging="360"/>
-        <w:rPr>
-          <w:sz w:val="24"/>
-          <w:szCs w:val="24"/>
-        </w:rPr>
-      </w:pPr>
-      <w:r>
-        <w:rPr>
-          <w:sz w:val="24"/>
-          <w:szCs w:val="24"/>
-          <w:rtl w:val="0"/>
-        </w:rPr>
-        <w:t xml:space="preserve">teams: Array of Strings</w:t>
-      </w:r>
-    </w:p>
-    <w:p>
-      <w:pPr>
-        <w:ind w:left="1440" w:firstLine="0"/>
-        <w:rPr>
-          <w:sz w:val="24"/>
-          <w:szCs w:val="24"/>
-        </w:rPr>
-      </w:pPr>
-      <w:r>
-        <w:rPr>
-          <w:rtl w:val="0"/>
-        </w:rPr>
-      </w:r>
+        <w:rPr>
+          <w:sz w:val="24"/>
+          <w:szCs w:val="24"/>
+        </w:rPr>
+      </w:pPr>
+      <w:r>
+        <w:rPr>
+          <w:sz w:val="24"/>
+          <w:szCs w:val="24"/>
+        </w:rPr>
+        <w:t>teams: Array of Strings</w:t>
+      </w:r>
+    </w:p>
+    <w:p>
+      <w:pPr>
+        <w:ind w:left="1440"/>
+        <w:rPr>
+          <w:sz w:val="24"/>
+          <w:szCs w:val="24"/>
+        </w:rPr>
+      </w:pPr>
     </w:p>
     <w:p>
       <w:pPr>
@@ -1216,21 +1057,19 @@
           <w:ilvl w:val="0"/>
           <w:numId w:val="2"/>
         </w:numPr>
-        <w:ind w:left="720" w:hanging="360"/>
-        <w:rPr>
-          <w:b w:val="1"/>
-          <w:sz w:val="24"/>
-          <w:szCs w:val="24"/>
-        </w:rPr>
-      </w:pPr>
-      <w:r>
-        <w:rPr>
-          <w:b w:val="1"/>
-          <w:sz w:val="24"/>
-          <w:szCs w:val="24"/>
-          <w:rtl w:val="0"/>
-        </w:rPr>
-        <w:t xml:space="preserve">Scorecard:</w:t>
+        <w:rPr>
+          <w:b/>
+          <w:sz w:val="24"/>
+          <w:szCs w:val="24"/>
+        </w:rPr>
+      </w:pPr>
+      <w:r>
+        <w:rPr>
+          <w:b/>
+          <w:sz w:val="24"/>
+          <w:szCs w:val="24"/>
+        </w:rPr>
+        <w:t>Scorecard:</w:t>
       </w:r>
     </w:p>
     <w:p>
@@ -1239,19 +1078,33 @@
           <w:ilvl w:val="1"/>
           <w:numId w:val="2"/>
         </w:numPr>
-        <w:ind w:left="1440" w:hanging="360"/>
-        <w:rPr>
-          <w:sz w:val="24"/>
-          <w:szCs w:val="24"/>
-        </w:rPr>
-      </w:pPr>
-      <w:r>
-        <w:rPr>
-          <w:sz w:val="24"/>
-          <w:szCs w:val="24"/>
-          <w:rtl w:val="0"/>
-        </w:rPr>
-        <w:t xml:space="preserve">_id: ObjectId (Primary Key)</w:t>
+        <w:rPr>
+          <w:sz w:val="24"/>
+          <w:szCs w:val="24"/>
+        </w:rPr>
+      </w:pPr>
+      <w:r>
+        <w:rPr>
+          <w:sz w:val="24"/>
+          <w:szCs w:val="24"/>
+        </w:rPr>
+        <w:t xml:space="preserve">_id: </w:t>
+      </w:r>
+      <w:proofErr w:type="spellStart"/>
+      <w:r>
+        <w:rPr>
+          <w:sz w:val="24"/>
+          <w:szCs w:val="24"/>
+        </w:rPr>
+        <w:t>ObjectId</w:t>
+      </w:r>
+      <w:proofErr w:type="spellEnd"/>
+      <w:r>
+        <w:rPr>
+          <w:sz w:val="24"/>
+          <w:szCs w:val="24"/>
+        </w:rPr>
+        <w:t xml:space="preserve"> (Primary Key)</w:t>
       </w:r>
     </w:p>
     <w:p>
@@ -1260,19 +1113,42 @@
           <w:ilvl w:val="1"/>
           <w:numId w:val="2"/>
         </w:numPr>
-        <w:ind w:left="1440" w:hanging="360"/>
-        <w:rPr>
-          <w:sz w:val="24"/>
-          <w:szCs w:val="24"/>
-        </w:rPr>
-      </w:pPr>
-      <w:r>
-        <w:rPr>
-          <w:sz w:val="24"/>
-          <w:szCs w:val="24"/>
-          <w:rtl w:val="0"/>
-        </w:rPr>
-        <w:t xml:space="preserve">matchId: ObjectId (Foreign Key referencing Matches)</w:t>
+        <w:rPr>
+          <w:sz w:val="24"/>
+          <w:szCs w:val="24"/>
+        </w:rPr>
+      </w:pPr>
+      <w:proofErr w:type="spellStart"/>
+      <w:r>
+        <w:rPr>
+          <w:sz w:val="24"/>
+          <w:szCs w:val="24"/>
+        </w:rPr>
+        <w:t>matchId</w:t>
+      </w:r>
+      <w:proofErr w:type="spellEnd"/>
+      <w:r>
+        <w:rPr>
+          <w:sz w:val="24"/>
+          <w:szCs w:val="24"/>
+        </w:rPr>
+        <w:t xml:space="preserve">: </w:t>
+      </w:r>
+      <w:proofErr w:type="spellStart"/>
+      <w:r>
+        <w:rPr>
+          <w:sz w:val="24"/>
+          <w:szCs w:val="24"/>
+        </w:rPr>
+        <w:t>ObjectId</w:t>
+      </w:r>
+      <w:proofErr w:type="spellEnd"/>
+      <w:r>
+        <w:rPr>
+          <w:sz w:val="24"/>
+          <w:szCs w:val="24"/>
+        </w:rPr>
+        <w:t xml:space="preserve"> (Foreign Key referencing Matches)</w:t>
       </w:r>
     </w:p>
     <w:p>
@@ -1281,19 +1157,17 @@
           <w:ilvl w:val="1"/>
           <w:numId w:val="2"/>
         </w:numPr>
-        <w:ind w:left="1440" w:hanging="360"/>
-        <w:rPr>
-          <w:sz w:val="24"/>
-          <w:szCs w:val="24"/>
-        </w:rPr>
-      </w:pPr>
-      <w:r>
-        <w:rPr>
-          <w:sz w:val="24"/>
-          <w:szCs w:val="24"/>
-          <w:rtl w:val="0"/>
-        </w:rPr>
-        <w:t xml:space="preserve">innings: Number</w:t>
+        <w:rPr>
+          <w:sz w:val="24"/>
+          <w:szCs w:val="24"/>
+        </w:rPr>
+      </w:pPr>
+      <w:r>
+        <w:rPr>
+          <w:sz w:val="24"/>
+          <w:szCs w:val="24"/>
+        </w:rPr>
+        <w:t>innings: Number</w:t>
       </w:r>
     </w:p>
     <w:p>
@@ -1302,19 +1176,17 @@
           <w:ilvl w:val="1"/>
           <w:numId w:val="2"/>
         </w:numPr>
-        <w:ind w:left="1440" w:hanging="360"/>
-        <w:rPr>
-          <w:sz w:val="24"/>
-          <w:szCs w:val="24"/>
-        </w:rPr>
-      </w:pPr>
-      <w:r>
-        <w:rPr>
-          <w:sz w:val="24"/>
-          <w:szCs w:val="24"/>
-          <w:rtl w:val="0"/>
-        </w:rPr>
-        <w:t xml:space="preserve">overs: Number</w:t>
+        <w:rPr>
+          <w:sz w:val="24"/>
+          <w:szCs w:val="24"/>
+        </w:rPr>
+      </w:pPr>
+      <w:r>
+        <w:rPr>
+          <w:sz w:val="24"/>
+          <w:szCs w:val="24"/>
+        </w:rPr>
+        <w:t>overs: Number</w:t>
       </w:r>
     </w:p>
     <w:p>
@@ -1323,19 +1195,26 @@
           <w:ilvl w:val="1"/>
           <w:numId w:val="2"/>
         </w:numPr>
-        <w:ind w:left="1440" w:hanging="360"/>
-        <w:rPr>
-          <w:sz w:val="24"/>
-          <w:szCs w:val="24"/>
-        </w:rPr>
-      </w:pPr>
-      <w:r>
-        <w:rPr>
-          <w:sz w:val="24"/>
-          <w:szCs w:val="24"/>
-          <w:rtl w:val="0"/>
-        </w:rPr>
-        <w:t xml:space="preserve">battingTeam: String</w:t>
+        <w:rPr>
+          <w:sz w:val="24"/>
+          <w:szCs w:val="24"/>
+        </w:rPr>
+      </w:pPr>
+      <w:proofErr w:type="spellStart"/>
+      <w:r>
+        <w:rPr>
+          <w:sz w:val="24"/>
+          <w:szCs w:val="24"/>
+        </w:rPr>
+        <w:t>battingTeam</w:t>
+      </w:r>
+      <w:proofErr w:type="spellEnd"/>
+      <w:r>
+        <w:rPr>
+          <w:sz w:val="24"/>
+          <w:szCs w:val="24"/>
+        </w:rPr>
+        <w:t>: String</w:t>
       </w:r>
     </w:p>
     <w:p>
@@ -1344,19 +1223,26 @@
           <w:ilvl w:val="1"/>
           <w:numId w:val="2"/>
         </w:numPr>
-        <w:ind w:left="1440" w:hanging="360"/>
-        <w:rPr>
-          <w:sz w:val="24"/>
-          <w:szCs w:val="24"/>
-        </w:rPr>
-      </w:pPr>
-      <w:r>
-        <w:rPr>
-          <w:sz w:val="24"/>
-          <w:szCs w:val="24"/>
-          <w:rtl w:val="0"/>
-        </w:rPr>
-        <w:t xml:space="preserve">bowlingTeam: String</w:t>
+        <w:rPr>
+          <w:sz w:val="24"/>
+          <w:szCs w:val="24"/>
+        </w:rPr>
+      </w:pPr>
+      <w:proofErr w:type="spellStart"/>
+      <w:r>
+        <w:rPr>
+          <w:sz w:val="24"/>
+          <w:szCs w:val="24"/>
+        </w:rPr>
+        <w:t>bowlingTeam</w:t>
+      </w:r>
+      <w:proofErr w:type="spellEnd"/>
+      <w:r>
+        <w:rPr>
+          <w:sz w:val="24"/>
+          <w:szCs w:val="24"/>
+        </w:rPr>
+        <w:t>: String</w:t>
       </w:r>
     </w:p>
     <w:p>
@@ -1365,19 +1251,26 @@
           <w:ilvl w:val="1"/>
           <w:numId w:val="2"/>
         </w:numPr>
-        <w:ind w:left="1440" w:hanging="360"/>
-        <w:rPr>
-          <w:sz w:val="24"/>
-          <w:szCs w:val="24"/>
-        </w:rPr>
-      </w:pPr>
-      <w:r>
-        <w:rPr>
-          <w:sz w:val="24"/>
-          <w:szCs w:val="24"/>
-          <w:rtl w:val="0"/>
-        </w:rPr>
-        <w:t xml:space="preserve">battingStats: Array of Objects</w:t>
+        <w:rPr>
+          <w:sz w:val="24"/>
+          <w:szCs w:val="24"/>
+        </w:rPr>
+      </w:pPr>
+      <w:proofErr w:type="spellStart"/>
+      <w:r>
+        <w:rPr>
+          <w:sz w:val="24"/>
+          <w:szCs w:val="24"/>
+        </w:rPr>
+        <w:t>battingStats</w:t>
+      </w:r>
+      <w:proofErr w:type="spellEnd"/>
+      <w:r>
+        <w:rPr>
+          <w:sz w:val="24"/>
+          <w:szCs w:val="24"/>
+        </w:rPr>
+        <w:t>: Array of Objects</w:t>
       </w:r>
     </w:p>
     <w:p>
@@ -1386,19 +1279,17 @@
           <w:ilvl w:val="2"/>
           <w:numId w:val="2"/>
         </w:numPr>
-        <w:ind w:left="2160" w:hanging="360"/>
-        <w:rPr>
-          <w:sz w:val="24"/>
-          <w:szCs w:val="24"/>
-        </w:rPr>
-      </w:pPr>
-      <w:r>
-        <w:rPr>
-          <w:sz w:val="24"/>
-          <w:szCs w:val="24"/>
-          <w:rtl w:val="0"/>
-        </w:rPr>
-        <w:t xml:space="preserve">player: String</w:t>
+        <w:rPr>
+          <w:sz w:val="24"/>
+          <w:szCs w:val="24"/>
+        </w:rPr>
+      </w:pPr>
+      <w:r>
+        <w:rPr>
+          <w:sz w:val="24"/>
+          <w:szCs w:val="24"/>
+        </w:rPr>
+        <w:t>player: String</w:t>
       </w:r>
     </w:p>
     <w:p>
@@ -1407,19 +1298,17 @@
           <w:ilvl w:val="2"/>
           <w:numId w:val="2"/>
         </w:numPr>
-        <w:ind w:left="2160" w:hanging="360"/>
-        <w:rPr>
-          <w:sz w:val="24"/>
-          <w:szCs w:val="24"/>
-        </w:rPr>
-      </w:pPr>
-      <w:r>
-        <w:rPr>
-          <w:sz w:val="24"/>
-          <w:szCs w:val="24"/>
-          <w:rtl w:val="0"/>
-        </w:rPr>
-        <w:t xml:space="preserve">runs: Number</w:t>
+        <w:rPr>
+          <w:sz w:val="24"/>
+          <w:szCs w:val="24"/>
+        </w:rPr>
+      </w:pPr>
+      <w:r>
+        <w:rPr>
+          <w:sz w:val="24"/>
+          <w:szCs w:val="24"/>
+        </w:rPr>
+        <w:t>runs: Number</w:t>
       </w:r>
     </w:p>
     <w:p>
@@ -1428,19 +1317,26 @@
           <w:ilvl w:val="2"/>
           <w:numId w:val="2"/>
         </w:numPr>
-        <w:ind w:left="2160" w:hanging="360"/>
-        <w:rPr>
-          <w:sz w:val="24"/>
-          <w:szCs w:val="24"/>
-        </w:rPr>
-      </w:pPr>
-      <w:r>
-        <w:rPr>
-          <w:sz w:val="24"/>
-          <w:szCs w:val="24"/>
-          <w:rtl w:val="0"/>
-        </w:rPr>
-        <w:t xml:space="preserve">ballsFaced: Number</w:t>
+        <w:rPr>
+          <w:sz w:val="24"/>
+          <w:szCs w:val="24"/>
+        </w:rPr>
+      </w:pPr>
+      <w:proofErr w:type="spellStart"/>
+      <w:r>
+        <w:rPr>
+          <w:sz w:val="24"/>
+          <w:szCs w:val="24"/>
+        </w:rPr>
+        <w:t>ballsFaced</w:t>
+      </w:r>
+      <w:proofErr w:type="spellEnd"/>
+      <w:r>
+        <w:rPr>
+          <w:sz w:val="24"/>
+          <w:szCs w:val="24"/>
+        </w:rPr>
+        <w:t>: Number</w:t>
       </w:r>
     </w:p>
     <w:p>
@@ -1449,19 +1345,18 @@
           <w:ilvl w:val="2"/>
           <w:numId w:val="2"/>
         </w:numPr>
-        <w:ind w:left="2160" w:hanging="360"/>
-        <w:rPr>
-          <w:sz w:val="24"/>
-          <w:szCs w:val="24"/>
-        </w:rPr>
-      </w:pPr>
-      <w:r>
-        <w:rPr>
-          <w:sz w:val="24"/>
-          <w:szCs w:val="24"/>
-          <w:rtl w:val="0"/>
-        </w:rPr>
-        <w:t xml:space="preserve">fours: Number</w:t>
+        <w:rPr>
+          <w:sz w:val="24"/>
+          <w:szCs w:val="24"/>
+        </w:rPr>
+      </w:pPr>
+      <w:r>
+        <w:rPr>
+          <w:sz w:val="24"/>
+          <w:szCs w:val="24"/>
+        </w:rPr>
+        <w:lastRenderedPageBreak/>
+        <w:t>fours: Number</w:t>
       </w:r>
     </w:p>
     <w:p>
@@ -1470,19 +1365,17 @@
           <w:ilvl w:val="2"/>
           <w:numId w:val="2"/>
         </w:numPr>
-        <w:ind w:left="2160" w:hanging="360"/>
-        <w:rPr>
-          <w:sz w:val="24"/>
-          <w:szCs w:val="24"/>
-        </w:rPr>
-      </w:pPr>
-      <w:r>
-        <w:rPr>
-          <w:sz w:val="24"/>
-          <w:szCs w:val="24"/>
-          <w:rtl w:val="0"/>
-        </w:rPr>
-        <w:t xml:space="preserve">sixes: Number</w:t>
+        <w:rPr>
+          <w:sz w:val="24"/>
+          <w:szCs w:val="24"/>
+        </w:rPr>
+      </w:pPr>
+      <w:r>
+        <w:rPr>
+          <w:sz w:val="24"/>
+          <w:szCs w:val="24"/>
+        </w:rPr>
+        <w:t>sixes: Number</w:t>
       </w:r>
     </w:p>
     <w:p>
@@ -1491,19 +1384,26 @@
           <w:ilvl w:val="1"/>
           <w:numId w:val="2"/>
         </w:numPr>
-        <w:ind w:left="1440" w:hanging="360"/>
-        <w:rPr>
-          <w:sz w:val="24"/>
-          <w:szCs w:val="24"/>
-        </w:rPr>
-      </w:pPr>
-      <w:r>
-        <w:rPr>
-          <w:sz w:val="24"/>
-          <w:szCs w:val="24"/>
-          <w:rtl w:val="0"/>
-        </w:rPr>
-        <w:t xml:space="preserve">bowlingStats: Array of Objects</w:t>
+        <w:rPr>
+          <w:sz w:val="24"/>
+          <w:szCs w:val="24"/>
+        </w:rPr>
+      </w:pPr>
+      <w:proofErr w:type="spellStart"/>
+      <w:r>
+        <w:rPr>
+          <w:sz w:val="24"/>
+          <w:szCs w:val="24"/>
+        </w:rPr>
+        <w:t>bowlingStats</w:t>
+      </w:r>
+      <w:proofErr w:type="spellEnd"/>
+      <w:r>
+        <w:rPr>
+          <w:sz w:val="24"/>
+          <w:szCs w:val="24"/>
+        </w:rPr>
+        <w:t>: Array of Objects</w:t>
       </w:r>
     </w:p>
     <w:p>
@@ -1512,19 +1412,17 @@
           <w:ilvl w:val="2"/>
           <w:numId w:val="2"/>
         </w:numPr>
-        <w:ind w:left="2160" w:hanging="360"/>
-        <w:rPr>
-          <w:sz w:val="24"/>
-          <w:szCs w:val="24"/>
-        </w:rPr>
-      </w:pPr>
-      <w:r>
-        <w:rPr>
-          <w:sz w:val="24"/>
-          <w:szCs w:val="24"/>
-          <w:rtl w:val="0"/>
-        </w:rPr>
-        <w:t xml:space="preserve">player: String</w:t>
+        <w:rPr>
+          <w:sz w:val="24"/>
+          <w:szCs w:val="24"/>
+        </w:rPr>
+      </w:pPr>
+      <w:r>
+        <w:rPr>
+          <w:sz w:val="24"/>
+          <w:szCs w:val="24"/>
+        </w:rPr>
+        <w:t>player: String</w:t>
       </w:r>
     </w:p>
     <w:p>
@@ -1533,19 +1431,26 @@
           <w:ilvl w:val="2"/>
           <w:numId w:val="2"/>
         </w:numPr>
-        <w:ind w:left="2160" w:hanging="360"/>
-        <w:rPr>
-          <w:sz w:val="24"/>
-          <w:szCs w:val="24"/>
-        </w:rPr>
-      </w:pPr>
-      <w:r>
-        <w:rPr>
-          <w:sz w:val="24"/>
-          <w:szCs w:val="24"/>
-          <w:rtl w:val="0"/>
-        </w:rPr>
-        <w:t xml:space="preserve">oversBowled: Number</w:t>
+        <w:rPr>
+          <w:sz w:val="24"/>
+          <w:szCs w:val="24"/>
+        </w:rPr>
+      </w:pPr>
+      <w:proofErr w:type="spellStart"/>
+      <w:r>
+        <w:rPr>
+          <w:sz w:val="24"/>
+          <w:szCs w:val="24"/>
+        </w:rPr>
+        <w:t>oversBowled</w:t>
+      </w:r>
+      <w:proofErr w:type="spellEnd"/>
+      <w:r>
+        <w:rPr>
+          <w:sz w:val="24"/>
+          <w:szCs w:val="24"/>
+        </w:rPr>
+        <w:t>: Number</w:t>
       </w:r>
     </w:p>
     <w:p>
@@ -1554,19 +1459,17 @@
           <w:ilvl w:val="2"/>
           <w:numId w:val="2"/>
         </w:numPr>
-        <w:ind w:left="2160" w:hanging="360"/>
-        <w:rPr>
-          <w:sz w:val="24"/>
-          <w:szCs w:val="24"/>
-        </w:rPr>
-      </w:pPr>
-      <w:r>
-        <w:rPr>
-          <w:sz w:val="24"/>
-          <w:szCs w:val="24"/>
-          <w:rtl w:val="0"/>
-        </w:rPr>
-        <w:t xml:space="preserve">maidens: Number</w:t>
+        <w:rPr>
+          <w:sz w:val="24"/>
+          <w:szCs w:val="24"/>
+        </w:rPr>
+      </w:pPr>
+      <w:r>
+        <w:rPr>
+          <w:sz w:val="24"/>
+          <w:szCs w:val="24"/>
+        </w:rPr>
+        <w:t>maidens: Number</w:t>
       </w:r>
     </w:p>
     <w:p>
@@ -1575,19 +1478,26 @@
           <w:ilvl w:val="2"/>
           <w:numId w:val="2"/>
         </w:numPr>
-        <w:ind w:left="2160" w:hanging="360"/>
-        <w:rPr>
-          <w:sz w:val="24"/>
-          <w:szCs w:val="24"/>
-        </w:rPr>
-      </w:pPr>
-      <w:r>
-        <w:rPr>
-          <w:sz w:val="24"/>
-          <w:szCs w:val="24"/>
-          <w:rtl w:val="0"/>
-        </w:rPr>
-        <w:t xml:space="preserve">runsConceded: Number</w:t>
+        <w:rPr>
+          <w:sz w:val="24"/>
+          <w:szCs w:val="24"/>
+        </w:rPr>
+      </w:pPr>
+      <w:proofErr w:type="spellStart"/>
+      <w:r>
+        <w:rPr>
+          <w:sz w:val="24"/>
+          <w:szCs w:val="24"/>
+        </w:rPr>
+        <w:t>runsConceded</w:t>
+      </w:r>
+      <w:proofErr w:type="spellEnd"/>
+      <w:r>
+        <w:rPr>
+          <w:sz w:val="24"/>
+          <w:szCs w:val="24"/>
+        </w:rPr>
+        <w:t>: Number</w:t>
       </w:r>
     </w:p>
     <w:p>
@@ -1596,41 +1506,141 @@
           <w:ilvl w:val="2"/>
           <w:numId w:val="2"/>
         </w:numPr>
-        <w:ind w:left="2160" w:hanging="360"/>
-        <w:rPr>
-          <w:sz w:val="24"/>
-          <w:szCs w:val="24"/>
-        </w:rPr>
-      </w:pPr>
-      <w:r>
-        <w:rPr>
-          <w:sz w:val="24"/>
-          <w:szCs w:val="24"/>
-          <w:rtl w:val="0"/>
-        </w:rPr>
-        <w:t xml:space="preserve">wickets: Number</w:t>
-      </w:r>
-      <w:r>
-        <w:rPr>
-          <w:rtl w:val="0"/>
-        </w:rPr>
-      </w:r>
+        <w:rPr>
+          <w:sz w:val="24"/>
+          <w:szCs w:val="24"/>
+        </w:rPr>
+      </w:pPr>
+      <w:r>
+        <w:rPr>
+          <w:sz w:val="24"/>
+          <w:szCs w:val="24"/>
+        </w:rPr>
+        <w:t>wickets: Number</w:t>
+      </w:r>
+    </w:p>
+    <w:p>
+      <w:pPr>
+        <w:numPr>
+          <w:ilvl w:val="2"/>
+          <w:numId w:val="2"/>
+        </w:numPr>
+        <w:rPr>
+          <w:sz w:val="24"/>
+          <w:szCs w:val="24"/>
+        </w:rPr>
+      </w:pPr>
+    </w:p>
+    <w:p>
+      <w:pPr>
+        <w:rPr>
+          <w:sz w:val="24"/>
+          <w:szCs w:val="24"/>
+        </w:rPr>
+      </w:pPr>
+      <w:r>
+        <w:rPr>
+          <w:b/>
+          <w:noProof/>
+          <w:lang w:val="en-US"/>
+        </w:rPr>
+        <w:drawing>
+          <wp:inline distT="0" distB="0" distL="0" distR="0" wp14:anchorId="187E4924" wp14:editId="23DE1BC6">
+            <wp:extent cx="5943600" cy="6101715"/>
+            <wp:effectExtent l="0" t="0" r="0" b="0"/>
+            <wp:docPr id="1" name="Picture 1"/>
+            <wp:cNvGraphicFramePr>
+              <a:graphicFrameLocks xmlns:a="http://schemas.openxmlformats.org/drawingml/2006/main" noChangeAspect="1"/>
+            </wp:cNvGraphicFramePr>
+            <a:graphic xmlns:a="http://schemas.openxmlformats.org/drawingml/2006/main">
+              <a:graphicData uri="http://schemas.openxmlformats.org/drawingml/2006/picture">
+                <pic:pic xmlns:pic="http://schemas.openxmlformats.org/drawingml/2006/picture">
+                  <pic:nvPicPr>
+                    <pic:cNvPr id="1" name="Untitled.png"/>
+                    <pic:cNvPicPr/>
+                  </pic:nvPicPr>
+                  <pic:blipFill>
+                    <a:blip r:embed="rId5">
+                      <a:extLst>
+                        <a:ext uri="{28A0092B-C50C-407E-A947-70E740481C1C}">
+                          <a14:useLocalDpi xmlns:a14="http://schemas.microsoft.com/office/drawing/2010/main" val="0"/>
+                        </a:ext>
+                      </a:extLst>
+                    </a:blip>
+                    <a:stretch>
+                      <a:fillRect/>
+                    </a:stretch>
+                  </pic:blipFill>
+                  <pic:spPr>
+                    <a:xfrm>
+                      <a:off x="0" y="0"/>
+                      <a:ext cx="5943600" cy="6101715"/>
+                    </a:xfrm>
+                    <a:prstGeom prst="rect">
+                      <a:avLst/>
+                    </a:prstGeom>
+                  </pic:spPr>
+                </pic:pic>
+              </a:graphicData>
+            </a:graphic>
+          </wp:inline>
+        </w:drawing>
+      </w:r>
+      <w:bookmarkStart w:id="13" w:name="_GoBack"/>
+      <w:bookmarkEnd w:id="13"/>
     </w:p>
     <w:p>
       <w:pPr>
         <w:pStyle w:val="Heading2"/>
         <w:rPr>
-          <w:b w:val="1"/>
-        </w:rPr>
-      </w:pPr>
-      <w:bookmarkStart w:colFirst="0" w:colLast="0" w:name="_fj3la1m4nxj8" w:id="13"/>
-      <w:bookmarkEnd w:id="13"/>
-      <w:r>
-        <w:rPr>
-          <w:b w:val="1"/>
-          <w:rtl w:val="0"/>
-        </w:rPr>
-        <w:t xml:space="preserve">7. API EndPoints:</w:t>
+          <w:b/>
+        </w:rPr>
+      </w:pPr>
+      <w:bookmarkStart w:id="14" w:name="_fj3la1m4nxj8" w:colFirst="0" w:colLast="0"/>
+      <w:bookmarkEnd w:id="14"/>
+    </w:p>
+    <w:p>
+      <w:pPr>
+        <w:pStyle w:val="Heading2"/>
+        <w:rPr>
+          <w:b/>
+        </w:rPr>
+      </w:pPr>
+    </w:p>
+    <w:p>
+      <w:pPr>
+        <w:pStyle w:val="Heading2"/>
+        <w:rPr>
+          <w:b/>
+        </w:rPr>
+      </w:pPr>
+    </w:p>
+    <w:p>
+      <w:pPr>
+        <w:pStyle w:val="Heading2"/>
+        <w:rPr>
+          <w:b/>
+        </w:rPr>
+      </w:pPr>
+      <w:r>
+        <w:rPr>
+          <w:b/>
+        </w:rPr>
+        <w:t xml:space="preserve">7. API </w:t>
+      </w:r>
+      <w:proofErr w:type="spellStart"/>
+      <w:r>
+        <w:rPr>
+          <w:b/>
+        </w:rPr>
+        <w:t>EndPoints</w:t>
+      </w:r>
+      <w:proofErr w:type="spellEnd"/>
+      <w:r>
+        <w:rPr>
+          <w:b/>
+        </w:rPr>
+        <w:t>:</w:t>
       </w:r>
     </w:p>
     <w:p>
@@ -1639,21 +1649,19 @@
           <w:ilvl w:val="0"/>
           <w:numId w:val="12"/>
         </w:numPr>
-        <w:ind w:left="720" w:hanging="360"/>
-        <w:rPr>
-          <w:b w:val="1"/>
-          <w:sz w:val="24"/>
-          <w:szCs w:val="24"/>
-        </w:rPr>
-      </w:pPr>
-      <w:r>
-        <w:rPr>
-          <w:b w:val="1"/>
-          <w:sz w:val="24"/>
-          <w:szCs w:val="24"/>
-          <w:rtl w:val="0"/>
-        </w:rPr>
-        <w:t xml:space="preserve">Users:</w:t>
+        <w:rPr>
+          <w:b/>
+          <w:sz w:val="24"/>
+          <w:szCs w:val="24"/>
+        </w:rPr>
+      </w:pPr>
+      <w:r>
+        <w:rPr>
+          <w:b/>
+          <w:sz w:val="24"/>
+          <w:szCs w:val="24"/>
+        </w:rPr>
+        <w:t>Users:</w:t>
       </w:r>
     </w:p>
     <w:p>
@@ -1662,13 +1670,17 @@
           <w:ilvl w:val="1"/>
           <w:numId w:val="12"/>
         </w:numPr>
-        <w:ind w:left="1440" w:hanging="360"/>
-      </w:pPr>
-      <w:r>
-        <w:rPr>
-          <w:rtl w:val="0"/>
-        </w:rPr>
-        <w:t xml:space="preserve">POST /api/users/register: Register a new user.</w:t>
+      </w:pPr>
+      <w:r>
+        <w:t>POST /</w:t>
+      </w:r>
+      <w:proofErr w:type="spellStart"/>
+      <w:r>
+        <w:t>api</w:t>
+      </w:r>
+      <w:proofErr w:type="spellEnd"/>
+      <w:r>
+        <w:t>/users/register: Register a new user.</w:t>
       </w:r>
     </w:p>
     <w:p>
@@ -1677,13 +1689,17 @@
           <w:ilvl w:val="1"/>
           <w:numId w:val="12"/>
         </w:numPr>
-        <w:ind w:left="1440" w:hanging="360"/>
-      </w:pPr>
-      <w:r>
-        <w:rPr>
-          <w:rtl w:val="0"/>
-        </w:rPr>
-        <w:t xml:space="preserve">POST /api/users/login: Log in an existing user.</w:t>
+      </w:pPr>
+      <w:r>
+        <w:t>POST /</w:t>
+      </w:r>
+      <w:proofErr w:type="spellStart"/>
+      <w:r>
+        <w:t>api</w:t>
+      </w:r>
+      <w:proofErr w:type="spellEnd"/>
+      <w:r>
+        <w:t>/users/login: Log in an existing user.</w:t>
       </w:r>
     </w:p>
     <w:p>
@@ -1692,13 +1708,30 @@
           <w:ilvl w:val="1"/>
           <w:numId w:val="12"/>
         </w:numPr>
-        <w:ind w:left="1440" w:hanging="360"/>
-      </w:pPr>
-      <w:r>
-        <w:rPr>
-          <w:rtl w:val="0"/>
-        </w:rPr>
-        <w:t xml:space="preserve">GET /api/users/:userId: Get user details.</w:t>
+      </w:pPr>
+      <w:r>
+        <w:t>GET /</w:t>
+      </w:r>
+      <w:proofErr w:type="spellStart"/>
+      <w:r>
+        <w:t>api</w:t>
+      </w:r>
+      <w:proofErr w:type="spellEnd"/>
+      <w:r>
+        <w:t>/users/</w:t>
+      </w:r>
+      <w:proofErr w:type="gramStart"/>
+      <w:r>
+        <w:t>:</w:t>
+      </w:r>
+      <w:proofErr w:type="spellStart"/>
+      <w:r>
+        <w:t>userId</w:t>
+      </w:r>
+      <w:proofErr w:type="spellEnd"/>
+      <w:proofErr w:type="gramEnd"/>
+      <w:r>
+        <w:t>: Get user details.</w:t>
       </w:r>
     </w:p>
     <w:p>
@@ -1707,13 +1740,30 @@
           <w:ilvl w:val="1"/>
           <w:numId w:val="12"/>
         </w:numPr>
-        <w:ind w:left="1440" w:hanging="360"/>
-      </w:pPr>
-      <w:r>
-        <w:rPr>
-          <w:rtl w:val="0"/>
-        </w:rPr>
-        <w:t xml:space="preserve">PUT /api/users/:userId: Update user details.</w:t>
+      </w:pPr>
+      <w:r>
+        <w:t>PUT /</w:t>
+      </w:r>
+      <w:proofErr w:type="spellStart"/>
+      <w:r>
+        <w:t>api</w:t>
+      </w:r>
+      <w:proofErr w:type="spellEnd"/>
+      <w:r>
+        <w:t>/users/</w:t>
+      </w:r>
+      <w:proofErr w:type="gramStart"/>
+      <w:r>
+        <w:t>:</w:t>
+      </w:r>
+      <w:proofErr w:type="spellStart"/>
+      <w:r>
+        <w:t>userId</w:t>
+      </w:r>
+      <w:proofErr w:type="spellEnd"/>
+      <w:proofErr w:type="gramEnd"/>
+      <w:r>
+        <w:t>: Update user details.</w:t>
       </w:r>
     </w:p>
     <w:p>
@@ -1722,13 +1772,25 @@
           <w:ilvl w:val="1"/>
           <w:numId w:val="12"/>
         </w:numPr>
-        <w:ind w:left="1440" w:hanging="360"/>
-      </w:pPr>
-      <w:r>
-        <w:rPr>
-          <w:rtl w:val="0"/>
-        </w:rPr>
-        <w:t xml:space="preserve">DELETE /api/users/:userId: Delete user account</w:t>
+      </w:pPr>
+      <w:r>
+        <w:t>DELETE /</w:t>
+      </w:r>
+      <w:proofErr w:type="spellStart"/>
+      <w:r>
+        <w:t>api</w:t>
+      </w:r>
+      <w:proofErr w:type="spellEnd"/>
+      <w:r>
+        <w:t>/users/:</w:t>
+      </w:r>
+      <w:proofErr w:type="spellStart"/>
+      <w:r>
+        <w:t>userId</w:t>
+      </w:r>
+      <w:proofErr w:type="spellEnd"/>
+      <w:r>
+        <w:t>: Delete user account</w:t>
       </w:r>
     </w:p>
     <w:p>
@@ -1737,22 +1799,17 @@
           <w:ilvl w:val="0"/>
           <w:numId w:val="12"/>
         </w:numPr>
-        <w:ind w:left="720" w:hanging="360"/>
-      </w:pPr>
-      <w:r>
-        <w:rPr>
-          <w:b w:val="1"/>
-          <w:sz w:val="24"/>
-          <w:szCs w:val="24"/>
-          <w:rtl w:val="0"/>
-        </w:rPr>
-        <w:t xml:space="preserve">Matches</w:t>
-      </w:r>
-      <w:r>
-        <w:rPr>
-          <w:rtl w:val="0"/>
-        </w:rPr>
-        <w:t xml:space="preserve">:</w:t>
+      </w:pPr>
+      <w:r>
+        <w:rPr>
+          <w:b/>
+          <w:sz w:val="24"/>
+          <w:szCs w:val="24"/>
+        </w:rPr>
+        <w:t>Matches</w:t>
+      </w:r>
+      <w:r>
+        <w:t>:</w:t>
       </w:r>
     </w:p>
     <w:p>
@@ -1761,13 +1818,17 @@
           <w:ilvl w:val="1"/>
           <w:numId w:val="12"/>
         </w:numPr>
-        <w:ind w:left="1440" w:hanging="360"/>
-      </w:pPr>
-      <w:r>
-        <w:rPr>
-          <w:rtl w:val="0"/>
-        </w:rPr>
-        <w:t xml:space="preserve">POST /api/matches: Create a new match.</w:t>
+      </w:pPr>
+      <w:r>
+        <w:t>POST /</w:t>
+      </w:r>
+      <w:proofErr w:type="spellStart"/>
+      <w:r>
+        <w:t>api</w:t>
+      </w:r>
+      <w:proofErr w:type="spellEnd"/>
+      <w:r>
+        <w:t>/matches: Create a new match.</w:t>
       </w:r>
     </w:p>
     <w:p>
@@ -1776,13 +1837,30 @@
           <w:ilvl w:val="1"/>
           <w:numId w:val="12"/>
         </w:numPr>
-        <w:ind w:left="1440" w:hanging="360"/>
-      </w:pPr>
-      <w:r>
-        <w:rPr>
-          <w:rtl w:val="0"/>
-        </w:rPr>
-        <w:t xml:space="preserve">GET /api/matches/:matchId: Get match details.</w:t>
+      </w:pPr>
+      <w:r>
+        <w:t>GET /</w:t>
+      </w:r>
+      <w:proofErr w:type="spellStart"/>
+      <w:r>
+        <w:t>api</w:t>
+      </w:r>
+      <w:proofErr w:type="spellEnd"/>
+      <w:r>
+        <w:t>/matches/</w:t>
+      </w:r>
+      <w:proofErr w:type="gramStart"/>
+      <w:r>
+        <w:t>:</w:t>
+      </w:r>
+      <w:proofErr w:type="spellStart"/>
+      <w:r>
+        <w:t>matchId</w:t>
+      </w:r>
+      <w:proofErr w:type="spellEnd"/>
+      <w:proofErr w:type="gramEnd"/>
+      <w:r>
+        <w:t>: Get match details.</w:t>
       </w:r>
     </w:p>
     <w:p>
@@ -1791,13 +1869,30 @@
           <w:ilvl w:val="1"/>
           <w:numId w:val="12"/>
         </w:numPr>
-        <w:ind w:left="1440" w:hanging="360"/>
-      </w:pPr>
-      <w:r>
-        <w:rPr>
-          <w:rtl w:val="0"/>
-        </w:rPr>
-        <w:t xml:space="preserve">PUT /api/matches/:matchId: Update match details.</w:t>
+      </w:pPr>
+      <w:r>
+        <w:t>PUT /</w:t>
+      </w:r>
+      <w:proofErr w:type="spellStart"/>
+      <w:r>
+        <w:t>api</w:t>
+      </w:r>
+      <w:proofErr w:type="spellEnd"/>
+      <w:r>
+        <w:t>/matches/</w:t>
+      </w:r>
+      <w:proofErr w:type="gramStart"/>
+      <w:r>
+        <w:t>:</w:t>
+      </w:r>
+      <w:proofErr w:type="spellStart"/>
+      <w:r>
+        <w:t>matchId</w:t>
+      </w:r>
+      <w:proofErr w:type="spellEnd"/>
+      <w:proofErr w:type="gramEnd"/>
+      <w:r>
+        <w:t>: Update match details.</w:t>
       </w:r>
     </w:p>
     <w:p>
@@ -1806,13 +1901,30 @@
           <w:ilvl w:val="1"/>
           <w:numId w:val="12"/>
         </w:numPr>
-        <w:ind w:left="1440" w:hanging="360"/>
-      </w:pPr>
-      <w:r>
-        <w:rPr>
-          <w:rtl w:val="0"/>
-        </w:rPr>
-        <w:t xml:space="preserve">DELETE /api/matches/:matchId: Delete a match.</w:t>
+      </w:pPr>
+      <w:r>
+        <w:t>DELETE /</w:t>
+      </w:r>
+      <w:proofErr w:type="spellStart"/>
+      <w:r>
+        <w:t>api</w:t>
+      </w:r>
+      <w:proofErr w:type="spellEnd"/>
+      <w:r>
+        <w:t>/matches/</w:t>
+      </w:r>
+      <w:proofErr w:type="gramStart"/>
+      <w:r>
+        <w:t>:</w:t>
+      </w:r>
+      <w:proofErr w:type="spellStart"/>
+      <w:r>
+        <w:t>matchId</w:t>
+      </w:r>
+      <w:proofErr w:type="spellEnd"/>
+      <w:proofErr w:type="gramEnd"/>
+      <w:r>
+        <w:t>: Delete a match.</w:t>
       </w:r>
     </w:p>
     <w:p>
@@ -1821,21 +1933,19 @@
           <w:ilvl w:val="0"/>
           <w:numId w:val="12"/>
         </w:numPr>
-        <w:ind w:left="720" w:hanging="360"/>
-        <w:rPr>
-          <w:b w:val="1"/>
-          <w:sz w:val="24"/>
-          <w:szCs w:val="24"/>
-        </w:rPr>
-      </w:pPr>
-      <w:r>
-        <w:rPr>
-          <w:b w:val="1"/>
-          <w:sz w:val="24"/>
-          <w:szCs w:val="24"/>
-          <w:rtl w:val="0"/>
-        </w:rPr>
-        <w:t xml:space="preserve">Scoresheets:</w:t>
+        <w:rPr>
+          <w:b/>
+          <w:sz w:val="24"/>
+          <w:szCs w:val="24"/>
+        </w:rPr>
+      </w:pPr>
+      <w:r>
+        <w:rPr>
+          <w:b/>
+          <w:sz w:val="24"/>
+          <w:szCs w:val="24"/>
+        </w:rPr>
+        <w:t>Scoresheets:</w:t>
       </w:r>
     </w:p>
     <w:p>
@@ -1844,13 +1954,30 @@
           <w:ilvl w:val="1"/>
           <w:numId w:val="12"/>
         </w:numPr>
-        <w:ind w:left="1440" w:hanging="360"/>
-      </w:pPr>
-      <w:r>
-        <w:rPr>
-          <w:rtl w:val="0"/>
-        </w:rPr>
-        <w:t xml:space="preserve">POST /api/matches/:matchId/scoresheets: Create a new scoresheet for a match.</w:t>
+      </w:pPr>
+      <w:r>
+        <w:t>POST /</w:t>
+      </w:r>
+      <w:proofErr w:type="spellStart"/>
+      <w:r>
+        <w:t>api</w:t>
+      </w:r>
+      <w:proofErr w:type="spellEnd"/>
+      <w:r>
+        <w:t>/matches/</w:t>
+      </w:r>
+      <w:proofErr w:type="gramStart"/>
+      <w:r>
+        <w:t>:</w:t>
+      </w:r>
+      <w:proofErr w:type="spellStart"/>
+      <w:r>
+        <w:t>matchId</w:t>
+      </w:r>
+      <w:proofErr w:type="spellEnd"/>
+      <w:proofErr w:type="gramEnd"/>
+      <w:r>
+        <w:t>/scoresheets: Create a new scoresheet for a match.</w:t>
       </w:r>
     </w:p>
     <w:p>
@@ -1859,13 +1986,38 @@
           <w:ilvl w:val="1"/>
           <w:numId w:val="12"/>
         </w:numPr>
-        <w:ind w:left="1440" w:hanging="360"/>
-      </w:pPr>
-      <w:r>
-        <w:rPr>
-          <w:rtl w:val="0"/>
-        </w:rPr>
-        <w:t xml:space="preserve">GET /api/matches/:matchId/scoresheets/:scoresheetId: Get scoresheet details.</w:t>
+      </w:pPr>
+      <w:r>
+        <w:t>GET /</w:t>
+      </w:r>
+      <w:proofErr w:type="spellStart"/>
+      <w:r>
+        <w:t>api</w:t>
+      </w:r>
+      <w:proofErr w:type="spellEnd"/>
+      <w:r>
+        <w:t>/matches/</w:t>
+      </w:r>
+      <w:proofErr w:type="gramStart"/>
+      <w:r>
+        <w:t>:</w:t>
+      </w:r>
+      <w:proofErr w:type="spellStart"/>
+      <w:r>
+        <w:t>matchId</w:t>
+      </w:r>
+      <w:proofErr w:type="spellEnd"/>
+      <w:proofErr w:type="gramEnd"/>
+      <w:r>
+        <w:t>/scoresheets/:</w:t>
+      </w:r>
+      <w:proofErr w:type="spellStart"/>
+      <w:r>
+        <w:t>scoresheetId</w:t>
+      </w:r>
+      <w:proofErr w:type="spellEnd"/>
+      <w:r>
+        <w:t>: Get scoresheet details.</w:t>
       </w:r>
     </w:p>
     <w:p>
@@ -1874,13 +2026,38 @@
           <w:ilvl w:val="1"/>
           <w:numId w:val="12"/>
         </w:numPr>
-        <w:ind w:left="1440" w:hanging="360"/>
-      </w:pPr>
-      <w:r>
-        <w:rPr>
-          <w:rtl w:val="0"/>
-        </w:rPr>
-        <w:t xml:space="preserve">PUT /api/matches/:matchId/scoresheets/:scoresheetId: Update scoresheet details.</w:t>
+      </w:pPr>
+      <w:r>
+        <w:t>PUT /</w:t>
+      </w:r>
+      <w:proofErr w:type="spellStart"/>
+      <w:r>
+        <w:t>api</w:t>
+      </w:r>
+      <w:proofErr w:type="spellEnd"/>
+      <w:r>
+        <w:t>/matches/</w:t>
+      </w:r>
+      <w:proofErr w:type="gramStart"/>
+      <w:r>
+        <w:t>:</w:t>
+      </w:r>
+      <w:proofErr w:type="spellStart"/>
+      <w:r>
+        <w:t>matchId</w:t>
+      </w:r>
+      <w:proofErr w:type="spellEnd"/>
+      <w:proofErr w:type="gramEnd"/>
+      <w:r>
+        <w:t>/scoresheets/:</w:t>
+      </w:r>
+      <w:proofErr w:type="spellStart"/>
+      <w:r>
+        <w:t>scoresheetId</w:t>
+      </w:r>
+      <w:proofErr w:type="spellEnd"/>
+      <w:r>
+        <w:t>: Update scoresheet details.</w:t>
       </w:r>
     </w:p>
     <w:p>
@@ -1889,93 +2066,158 @@
           <w:ilvl w:val="1"/>
           <w:numId w:val="12"/>
         </w:numPr>
-        <w:ind w:left="1440" w:hanging="360"/>
-      </w:pPr>
-      <w:r>
-        <w:rPr>
-          <w:rtl w:val="0"/>
-        </w:rPr>
-        <w:t xml:space="preserve">DELETE /api/matches/:matchId/scoresheets/:scoresheetId: Delete a scoresheet.</w:t>
-      </w:r>
-    </w:p>
-    <w:p>
-      <w:pPr>
-        <w:ind w:left="0" w:firstLine="0"/>
-        <w:rPr/>
-      </w:pPr>
-      <w:r>
-        <w:rPr>
-          <w:rtl w:val="0"/>
-        </w:rPr>
+      </w:pPr>
+      <w:r>
+        <w:t>DELETE /</w:t>
+      </w:r>
+      <w:proofErr w:type="spellStart"/>
+      <w:r>
+        <w:t>api</w:t>
+      </w:r>
+      <w:proofErr w:type="spellEnd"/>
+      <w:r>
+        <w:t>/matches/</w:t>
+      </w:r>
+      <w:proofErr w:type="gramStart"/>
+      <w:r>
+        <w:t>:</w:t>
+      </w:r>
+      <w:proofErr w:type="spellStart"/>
+      <w:r>
+        <w:t>matchId</w:t>
+      </w:r>
+      <w:proofErr w:type="spellEnd"/>
+      <w:proofErr w:type="gramEnd"/>
+      <w:r>
+        <w:t>/scoresheets/:</w:t>
+      </w:r>
+      <w:proofErr w:type="spellStart"/>
+      <w:r>
+        <w:t>scoresheetId</w:t>
+      </w:r>
+      <w:proofErr w:type="spellEnd"/>
+      <w:r>
+        <w:t>: Delete a scoresheet.</w:t>
       </w:r>
     </w:p>
     <w:p>
       <w:pPr>
         <w:pStyle w:val="Heading2"/>
         <w:rPr>
-          <w:b w:val="1"/>
-        </w:rPr>
-      </w:pPr>
-      <w:bookmarkStart w:colFirst="0" w:colLast="0" w:name="_yfmthktqnqf4" w:id="14"/>
-      <w:bookmarkEnd w:id="14"/>
-      <w:r>
-        <w:rPr>
-          <w:b w:val="1"/>
-          <w:rtl w:val="0"/>
-        </w:rPr>
-        <w:t xml:space="preserve">8</w:t>
-      </w:r>
-      <w:r>
-        <w:rPr>
-          <w:b w:val="1"/>
-          <w:rtl w:val="0"/>
-        </w:rPr>
-        <w:t xml:space="preserve">. Conclusion</w:t>
-      </w:r>
-    </w:p>
-    <w:p>
-      <w:pPr>
-        <w:rPr>
-          <w:rFonts w:ascii="Roboto" w:cs="Roboto" w:eastAsia="Roboto" w:hAnsi="Roboto"/>
-          <w:color w:val="f9f9f9"/>
-          <w:sz w:val="24"/>
-          <w:szCs w:val="24"/>
-        </w:rPr>
-      </w:pPr>
-      <w:r>
-        <w:rPr>
-          <w:rtl w:val="0"/>
-        </w:rPr>
-        <w:t xml:space="preserve">BallByBall aims to provide cricket enthusiasts with a seamless and enjoyable experience for tracking cricket scores online. By following the outlined design and implementation strategies, the application will deliver on its promise of simplicity, reliability, and efficiency.</w:t>
-      </w:r>
-      <w:r>
-        <w:rPr>
-          <w:rtl w:val="0"/>
-        </w:rPr>
-      </w:r>
-    </w:p>
-    <w:p>
-      <w:pPr>
-        <w:rPr/>
-      </w:pPr>
-      <w:r>
-        <w:rPr>
-          <w:rtl w:val="0"/>
-        </w:rPr>
-      </w:r>
-    </w:p>
+          <w:b/>
+        </w:rPr>
+      </w:pPr>
+      <w:bookmarkStart w:id="15" w:name="_yfmthktqnqf4" w:colFirst="0" w:colLast="0"/>
+      <w:bookmarkEnd w:id="15"/>
+    </w:p>
+    <w:p>
+      <w:pPr>
+        <w:pStyle w:val="Heading2"/>
+        <w:rPr>
+          <w:b/>
+        </w:rPr>
+      </w:pPr>
+      <w:r>
+        <w:rPr>
+          <w:b/>
+        </w:rPr>
+        <w:t>8. Technology Stack:</w:t>
+      </w:r>
+      <w:r>
+        <w:rPr>
+          <w:rFonts w:eastAsia="Times New Roman"/>
+          <w:noProof/>
+          <w:color w:val="222222"/>
+          <w:sz w:val="24"/>
+          <w:szCs w:val="24"/>
+          <w:lang w:val="en-US"/>
+        </w:rPr>
+        <w:drawing>
+          <wp:inline distT="0" distB="0" distL="0" distR="0" wp14:anchorId="35D8242E" wp14:editId="0EF6FAC8">
+            <wp:extent cx="5943600" cy="4334792"/>
+            <wp:effectExtent l="0" t="0" r="0" b="8890"/>
+            <wp:docPr id="546548426" name="Picture 1"/>
+            <wp:cNvGraphicFramePr>
+              <a:graphicFrameLocks xmlns:a="http://schemas.openxmlformats.org/drawingml/2006/main" noChangeAspect="1"/>
+            </wp:cNvGraphicFramePr>
+            <a:graphic xmlns:a="http://schemas.openxmlformats.org/drawingml/2006/main">
+              <a:graphicData uri="http://schemas.openxmlformats.org/drawingml/2006/picture">
+                <pic:pic xmlns:pic="http://schemas.openxmlformats.org/drawingml/2006/picture">
+                  <pic:nvPicPr>
+                    <pic:cNvPr id="546548426" name=""/>
+                    <pic:cNvPicPr/>
+                  </pic:nvPicPr>
+                  <pic:blipFill>
+                    <a:blip r:embed="rId6"/>
+                    <a:stretch>
+                      <a:fillRect/>
+                    </a:stretch>
+                  </pic:blipFill>
+                  <pic:spPr>
+                    <a:xfrm>
+                      <a:off x="0" y="0"/>
+                      <a:ext cx="5943600" cy="4334792"/>
+                    </a:xfrm>
+                    <a:prstGeom prst="rect">
+                      <a:avLst/>
+                    </a:prstGeom>
+                  </pic:spPr>
+                </pic:pic>
+              </a:graphicData>
+            </a:graphic>
+          </wp:inline>
+        </w:drawing>
+      </w:r>
+    </w:p>
+    <w:p>
+      <w:pPr>
+        <w:pStyle w:val="Heading2"/>
+        <w:rPr>
+          <w:b/>
+        </w:rPr>
+      </w:pPr>
+      <w:r>
+        <w:rPr>
+          <w:b/>
+        </w:rPr>
+        <w:t>9. Conclusion</w:t>
+      </w:r>
+    </w:p>
+    <w:p>
+      <w:pPr>
+        <w:rPr>
+          <w:rFonts w:ascii="Roboto" w:eastAsia="Roboto" w:hAnsi="Roboto" w:cs="Roboto"/>
+          <w:color w:val="F9F9F9"/>
+          <w:sz w:val="24"/>
+          <w:szCs w:val="24"/>
+        </w:rPr>
+      </w:pPr>
+      <w:proofErr w:type="spellStart"/>
+      <w:r>
+        <w:t>BallByBall</w:t>
+      </w:r>
+      <w:proofErr w:type="spellEnd"/>
+      <w:r>
+        <w:t xml:space="preserve"> aims to provide cricket enthusiasts with a seamless and enjoyable experience for tracking cricket scores online. By following the outlined design and implementation strategies, the application will deliver on its promise of simplicity, reliability, and efficiency.</w:t>
+      </w:r>
+    </w:p>
+    <w:p/>
     <w:sectPr>
-      <w:pgSz w:h="15840" w:w="12240" w:orient="portrait"/>
-      <w:pgMar w:bottom="1440" w:top="1440" w:left="1440" w:right="1440" w:header="720" w:footer="720"/>
+      <w:pgSz w:w="12240" w:h="15840"/>
+      <w:pgMar w:top="1440" w:right="1440" w:bottom="1440" w:left="1440" w:header="720" w:footer="720" w:gutter="0"/>
       <w:pgNumType w:start="1"/>
+      <w:cols w:space="720"/>
     </w:sectPr>
   </w:body>
 </w:document>
 </file>
 
 <file path=word/numbering.xml><?xml version="1.0" encoding="utf-8"?>
-<w:numbering xmlns:mc="http://schemas.openxmlformats.org/markup-compatibility/2006" xmlns:o="urn:schemas-microsoft-com:office:office" xmlns:r="http://schemas.openxmlformats.org/officeDocument/2006/relationships" xmlns:m="http://schemas.openxmlformats.org/officeDocument/2006/math" xmlns:v="urn:schemas-microsoft-com:vml" xmlns:wp="http://schemas.openxmlformats.org/drawingml/2006/wordprocessingDrawing" xmlns:w10="urn:schemas-microsoft-com:office:word" xmlns:w="http://schemas.openxmlformats.org/wordprocessingml/2006/main" xmlns:wne="http://schemas.microsoft.com/office/word/2006/wordml" xmlns:sl="http://schemas.openxmlformats.org/schemaLibrary/2006/main" xmlns:a="http://schemas.openxmlformats.org/drawingml/2006/main" xmlns:pic="http://schemas.openxmlformats.org/drawingml/2006/picture" xmlns:c="http://schemas.openxmlformats.org/drawingml/2006/chart" xmlns:lc="http://schemas.openxmlformats.org/drawingml/2006/lockedCanvas" xmlns:dgm="http://schemas.openxmlformats.org/drawingml/2006/diagram" xmlns:wps="http://schemas.microsoft.com/office/word/2010/wordprocessingShape" xmlns:wpg="http://schemas.microsoft.com/office/word/2010/wordprocessingGroup" xmlns:w14="http://schemas.microsoft.com/office/word/2010/wordml" xmlns:w15="http://schemas.microsoft.com/office/word/2012/wordml">
-  <w:abstractNum w:abstractNumId="1">
+<w:numbering xmlns:wpc="http://schemas.microsoft.com/office/word/2010/wordprocessingCanvas" xmlns:cx="http://schemas.microsoft.com/office/drawing/2014/chartex" xmlns:cx1="http://schemas.microsoft.com/office/drawing/2015/9/8/chartex" xmlns:mc="http://schemas.openxmlformats.org/markup-compatibility/2006" xmlns:o="urn:schemas-microsoft-com:office:office" xmlns:r="http://schemas.openxmlformats.org/officeDocument/2006/relationships" xmlns:m="http://schemas.openxmlformats.org/officeDocument/2006/math" xmlns:v="urn:schemas-microsoft-com:vml" xmlns:wp14="http://schemas.microsoft.com/office/word/2010/wordprocessingDrawing" xmlns:wp="http://schemas.openxmlformats.org/drawingml/2006/wordprocessingDrawing" xmlns:w10="urn:schemas-microsoft-com:office:word" xmlns:w="http://schemas.openxmlformats.org/wordprocessingml/2006/main" xmlns:w14="http://schemas.microsoft.com/office/word/2010/wordml" xmlns:w15="http://schemas.microsoft.com/office/word/2012/wordml" xmlns:w16se="http://schemas.microsoft.com/office/word/2015/wordml/symex" xmlns:wpg="http://schemas.microsoft.com/office/word/2010/wordprocessingGroup" xmlns:wpi="http://schemas.microsoft.com/office/word/2010/wordprocessingInk" xmlns:wne="http://schemas.microsoft.com/office/word/2006/wordml" xmlns:wps="http://schemas.microsoft.com/office/word/2010/wordprocessingShape" mc:Ignorable="w14 w15 w16se wp14">
+  <w:abstractNum w:abstractNumId="0" w15:restartNumberingAfterBreak="0">
+    <w:nsid w:val="04376F24"/>
+    <w:multiLevelType w:val="multilevel"/>
+    <w:tmpl w:val="26CE229C"/>
     <w:lvl w:ilvl="0">
       <w:start w:val="1"/>
       <w:numFmt w:val="bullet"/>
@@ -2085,7 +2327,10 @@
       </w:rPr>
     </w:lvl>
   </w:abstractNum>
-  <w:abstractNum w:abstractNumId="2">
+  <w:abstractNum w:abstractNumId="1" w15:restartNumberingAfterBreak="0">
+    <w:nsid w:val="13FE307B"/>
+    <w:multiLevelType w:val="multilevel"/>
+    <w:tmpl w:val="40FC6E36"/>
     <w:lvl w:ilvl="0">
       <w:start w:val="1"/>
       <w:numFmt w:val="bullet"/>
@@ -2195,7 +2440,10 @@
       </w:rPr>
     </w:lvl>
   </w:abstractNum>
-  <w:abstractNum w:abstractNumId="3">
+  <w:abstractNum w:abstractNumId="2" w15:restartNumberingAfterBreak="0">
+    <w:nsid w:val="16462611"/>
+    <w:multiLevelType w:val="multilevel"/>
+    <w:tmpl w:val="330E238A"/>
     <w:lvl w:ilvl="0">
       <w:start w:val="1"/>
       <w:numFmt w:val="bullet"/>
@@ -2305,7 +2553,10 @@
       </w:rPr>
     </w:lvl>
   </w:abstractNum>
-  <w:abstractNum w:abstractNumId="4">
+  <w:abstractNum w:abstractNumId="3" w15:restartNumberingAfterBreak="0">
+    <w:nsid w:val="17A2604F"/>
+    <w:multiLevelType w:val="multilevel"/>
+    <w:tmpl w:val="225C736A"/>
     <w:lvl w:ilvl="0">
       <w:start w:val="1"/>
       <w:numFmt w:val="bullet"/>
@@ -2415,7 +2666,10 @@
       </w:rPr>
     </w:lvl>
   </w:abstractNum>
-  <w:abstractNum w:abstractNumId="5">
+  <w:abstractNum w:abstractNumId="4" w15:restartNumberingAfterBreak="0">
+    <w:nsid w:val="36E07715"/>
+    <w:multiLevelType w:val="multilevel"/>
+    <w:tmpl w:val="64EE869C"/>
     <w:lvl w:ilvl="0">
       <w:start w:val="1"/>
       <w:numFmt w:val="bullet"/>
@@ -2525,7 +2779,10 @@
       </w:rPr>
     </w:lvl>
   </w:abstractNum>
-  <w:abstractNum w:abstractNumId="6">
+  <w:abstractNum w:abstractNumId="5" w15:restartNumberingAfterBreak="0">
+    <w:nsid w:val="416579FF"/>
+    <w:multiLevelType w:val="multilevel"/>
+    <w:tmpl w:val="1DAA59BA"/>
     <w:lvl w:ilvl="0">
       <w:start w:val="1"/>
       <w:numFmt w:val="bullet"/>
@@ -2635,7 +2892,10 @@
       </w:rPr>
     </w:lvl>
   </w:abstractNum>
-  <w:abstractNum w:abstractNumId="7">
+  <w:abstractNum w:abstractNumId="6" w15:restartNumberingAfterBreak="0">
+    <w:nsid w:val="4D5D3798"/>
+    <w:multiLevelType w:val="multilevel"/>
+    <w:tmpl w:val="12467CEA"/>
     <w:lvl w:ilvl="0">
       <w:start w:val="1"/>
       <w:numFmt w:val="bullet"/>
@@ -2745,7 +3005,10 @@
       </w:rPr>
     </w:lvl>
   </w:abstractNum>
-  <w:abstractNum w:abstractNumId="8">
+  <w:abstractNum w:abstractNumId="7" w15:restartNumberingAfterBreak="0">
+    <w:nsid w:val="50477E9F"/>
+    <w:multiLevelType w:val="multilevel"/>
+    <w:tmpl w:val="C382DA30"/>
     <w:lvl w:ilvl="0">
       <w:start w:val="1"/>
       <w:numFmt w:val="bullet"/>
@@ -2855,7 +3118,10 @@
       </w:rPr>
     </w:lvl>
   </w:abstractNum>
-  <w:abstractNum w:abstractNumId="9">
+  <w:abstractNum w:abstractNumId="8" w15:restartNumberingAfterBreak="0">
+    <w:nsid w:val="51086AAC"/>
+    <w:multiLevelType w:val="multilevel"/>
+    <w:tmpl w:val="24CAB3AC"/>
     <w:lvl w:ilvl="0">
       <w:start w:val="1"/>
       <w:numFmt w:val="bullet"/>
@@ -2965,7 +3231,10 @@
       </w:rPr>
     </w:lvl>
   </w:abstractNum>
-  <w:abstractNum w:abstractNumId="10">
+  <w:abstractNum w:abstractNumId="9" w15:restartNumberingAfterBreak="0">
+    <w:nsid w:val="525541C3"/>
+    <w:multiLevelType w:val="multilevel"/>
+    <w:tmpl w:val="0B66B13A"/>
     <w:lvl w:ilvl="0">
       <w:start w:val="1"/>
       <w:numFmt w:val="bullet"/>
@@ -3075,7 +3344,10 @@
       </w:rPr>
     </w:lvl>
   </w:abstractNum>
-  <w:abstractNum w:abstractNumId="11">
+  <w:abstractNum w:abstractNumId="10" w15:restartNumberingAfterBreak="0">
+    <w:nsid w:val="55975295"/>
+    <w:multiLevelType w:val="multilevel"/>
+    <w:tmpl w:val="AE28E69A"/>
     <w:lvl w:ilvl="0">
       <w:start w:val="1"/>
       <w:numFmt w:val="bullet"/>
@@ -3185,7 +3457,10 @@
       </w:rPr>
     </w:lvl>
   </w:abstractNum>
-  <w:abstractNum w:abstractNumId="12">
+  <w:abstractNum w:abstractNumId="11" w15:restartNumberingAfterBreak="0">
+    <w:nsid w:val="639B7466"/>
+    <w:multiLevelType w:val="multilevel"/>
+    <w:tmpl w:val="749C132C"/>
     <w:lvl w:ilvl="0">
       <w:start w:val="1"/>
       <w:numFmt w:val="bullet"/>
@@ -3295,7 +3570,10 @@
       </w:rPr>
     </w:lvl>
   </w:abstractNum>
-  <w:abstractNum w:abstractNumId="13">
+  <w:abstractNum w:abstractNumId="12" w15:restartNumberingAfterBreak="0">
+    <w:nsid w:val="76AC0123"/>
+    <w:multiLevelType w:val="multilevel"/>
+    <w:tmpl w:val="8BC22CAC"/>
     <w:lvl w:ilvl="0">
       <w:start w:val="1"/>
       <w:numFmt w:val="bullet"/>
@@ -3406,56 +3684,56 @@
     </w:lvl>
   </w:abstractNum>
   <w:num w:numId="1">
+    <w:abstractNumId w:val="9"/>
+  </w:num>
+  <w:num w:numId="2">
+    <w:abstractNumId w:val="6"/>
+  </w:num>
+  <w:num w:numId="3">
+    <w:abstractNumId w:val="7"/>
+  </w:num>
+  <w:num w:numId="4">
+    <w:abstractNumId w:val="0"/>
+  </w:num>
+  <w:num w:numId="5">
+    <w:abstractNumId w:val="2"/>
+  </w:num>
+  <w:num w:numId="6">
+    <w:abstractNumId w:val="11"/>
+  </w:num>
+  <w:num w:numId="7">
+    <w:abstractNumId w:val="12"/>
+  </w:num>
+  <w:num w:numId="8">
+    <w:abstractNumId w:val="3"/>
+  </w:num>
+  <w:num w:numId="9">
     <w:abstractNumId w:val="1"/>
   </w:num>
-  <w:num w:numId="2">
-    <w:abstractNumId w:val="2"/>
+  <w:num w:numId="10">
+    <w:abstractNumId w:val="8"/>
   </w:num>
-  <w:num w:numId="3">
-    <w:abstractNumId w:val="3"/>
-  </w:num>
-  <w:num w:numId="4">
+  <w:num w:numId="11">
     <w:abstractNumId w:val="4"/>
   </w:num>
-  <w:num w:numId="5">
+  <w:num w:numId="12">
     <w:abstractNumId w:val="5"/>
   </w:num>
-  <w:num w:numId="6">
-    <w:abstractNumId w:val="6"/>
-  </w:num>
-  <w:num w:numId="7">
-    <w:abstractNumId w:val="7"/>
-  </w:num>
-  <w:num w:numId="8">
-    <w:abstractNumId w:val="8"/>
-  </w:num>
-  <w:num w:numId="9">
-    <w:abstractNumId w:val="9"/>
-  </w:num>
-  <w:num w:numId="10">
+  <w:num w:numId="13">
     <w:abstractNumId w:val="10"/>
-  </w:num>
-  <w:num w:numId="11">
-    <w:abstractNumId w:val="11"/>
-  </w:num>
-  <w:num w:numId="12">
-    <w:abstractNumId w:val="12"/>
-  </w:num>
-  <w:num w:numId="13">
-    <w:abstractNumId w:val="13"/>
   </w:num>
 </w:numbering>
 </file>
 
 <file path=word/styles.xml><?xml version="1.0" encoding="utf-8"?>
-<w:styles xmlns:mc="http://schemas.openxmlformats.org/markup-compatibility/2006" xmlns:o="urn:schemas-microsoft-com:office:office" xmlns:r="http://schemas.openxmlformats.org/officeDocument/2006/relationships" xmlns:m="http://schemas.openxmlformats.org/officeDocument/2006/math" xmlns:v="urn:schemas-microsoft-com:vml" xmlns:wp="http://schemas.openxmlformats.org/drawingml/2006/wordprocessingDrawing" xmlns:w10="urn:schemas-microsoft-com:office:word" xmlns:w="http://schemas.openxmlformats.org/wordprocessingml/2006/main" xmlns:wne="http://schemas.microsoft.com/office/word/2006/wordml" xmlns:sl="http://schemas.openxmlformats.org/schemaLibrary/2006/main" xmlns:a="http://schemas.openxmlformats.org/drawingml/2006/main" xmlns:pic="http://schemas.openxmlformats.org/drawingml/2006/picture" xmlns:c="http://schemas.openxmlformats.org/drawingml/2006/chart" xmlns:lc="http://schemas.openxmlformats.org/drawingml/2006/lockedCanvas" xmlns:dgm="http://schemas.openxmlformats.org/drawingml/2006/diagram" xmlns:wps="http://schemas.microsoft.com/office/word/2010/wordprocessingShape" xmlns:wpg="http://schemas.microsoft.com/office/word/2010/wordprocessingGroup" xmlns:w14="http://schemas.microsoft.com/office/word/2010/wordml" xmlns:w15="http://schemas.microsoft.com/office/word/2012/wordml">
+<w:styles xmlns:mc="http://schemas.openxmlformats.org/markup-compatibility/2006" xmlns:r="http://schemas.openxmlformats.org/officeDocument/2006/relationships" xmlns:w="http://schemas.openxmlformats.org/wordprocessingml/2006/main" xmlns:w14="http://schemas.microsoft.com/office/word/2010/wordml" xmlns:w15="http://schemas.microsoft.com/office/word/2012/wordml" xmlns:w16se="http://schemas.microsoft.com/office/word/2015/wordml/symex" mc:Ignorable="w14 w15 w16se">
   <w:docDefaults>
     <w:rPrDefault>
       <w:rPr>
-        <w:rFonts w:ascii="Arial" w:cs="Arial" w:eastAsia="Arial" w:hAnsi="Arial"/>
+        <w:rFonts w:ascii="Arial" w:eastAsia="Arial" w:hAnsi="Arial" w:cs="Arial"/>
         <w:sz w:val="22"/>
         <w:szCs w:val="22"/>
-        <w:lang w:val="en"/>
+        <w:lang w:val="en" w:eastAsia="en-US" w:bidi="ar-SA"/>
       </w:rPr>
     </w:rPrDefault>
     <w:pPrDefault>
@@ -3464,21 +3742,391 @@
       </w:pPr>
     </w:pPrDefault>
   </w:docDefaults>
-  <w:style w:type="paragraph" w:styleId="Normal" w:default="1">
-    <w:name w:val="normal"/>
-  </w:style>
-  <w:style w:type="table" w:styleId="TableNormal" w:default="1">
-    <w:name w:val="Table Normal"/>
+  <w:latentStyles w:defLockedState="0" w:defUIPriority="99" w:defSemiHidden="0" w:defUnhideWhenUsed="0" w:defQFormat="0" w:count="371">
+    <w:lsdException w:name="Normal" w:uiPriority="0" w:qFormat="1"/>
+    <w:lsdException w:name="heading 1" w:uiPriority="9" w:qFormat="1"/>
+    <w:lsdException w:name="heading 2" w:semiHidden="1" w:uiPriority="9" w:unhideWhenUsed="1" w:qFormat="1"/>
+    <w:lsdException w:name="heading 3" w:semiHidden="1" w:uiPriority="9" w:unhideWhenUsed="1" w:qFormat="1"/>
+    <w:lsdException w:name="heading 4" w:semiHidden="1" w:uiPriority="9" w:unhideWhenUsed="1" w:qFormat="1"/>
+    <w:lsdException w:name="heading 5" w:semiHidden="1" w:uiPriority="9" w:unhideWhenUsed="1" w:qFormat="1"/>
+    <w:lsdException w:name="heading 6" w:semiHidden="1" w:uiPriority="9" w:unhideWhenUsed="1" w:qFormat="1"/>
+    <w:lsdException w:name="heading 7" w:semiHidden="1" w:uiPriority="9" w:unhideWhenUsed="1" w:qFormat="1"/>
+    <w:lsdException w:name="heading 8" w:semiHidden="1" w:uiPriority="9" w:unhideWhenUsed="1" w:qFormat="1"/>
+    <w:lsdException w:name="heading 9" w:semiHidden="1" w:uiPriority="9" w:unhideWhenUsed="1" w:qFormat="1"/>
+    <w:lsdException w:name="index 1" w:semiHidden="1" w:unhideWhenUsed="1"/>
+    <w:lsdException w:name="index 2" w:semiHidden="1" w:unhideWhenUsed="1"/>
+    <w:lsdException w:name="index 3" w:semiHidden="1" w:unhideWhenUsed="1"/>
+    <w:lsdException w:name="index 4" w:semiHidden="1" w:unhideWhenUsed="1"/>
+    <w:lsdException w:name="index 5" w:semiHidden="1" w:unhideWhenUsed="1"/>
+    <w:lsdException w:name="index 6" w:semiHidden="1" w:unhideWhenUsed="1"/>
+    <w:lsdException w:name="index 7" w:semiHidden="1" w:unhideWhenUsed="1"/>
+    <w:lsdException w:name="index 8" w:semiHidden="1" w:unhideWhenUsed="1"/>
+    <w:lsdException w:name="index 9" w:semiHidden="1" w:unhideWhenUsed="1"/>
+    <w:lsdException w:name="toc 1" w:semiHidden="1" w:uiPriority="39" w:unhideWhenUsed="1"/>
+    <w:lsdException w:name="toc 2" w:semiHidden="1" w:uiPriority="39" w:unhideWhenUsed="1"/>
+    <w:lsdException w:name="toc 3" w:semiHidden="1" w:uiPriority="39" w:unhideWhenUsed="1"/>
+    <w:lsdException w:name="toc 4" w:semiHidden="1" w:uiPriority="39" w:unhideWhenUsed="1"/>
+    <w:lsdException w:name="toc 5" w:semiHidden="1" w:uiPriority="39" w:unhideWhenUsed="1"/>
+    <w:lsdException w:name="toc 6" w:semiHidden="1" w:uiPriority="39" w:unhideWhenUsed="1"/>
+    <w:lsdException w:name="toc 7" w:semiHidden="1" w:uiPriority="39" w:unhideWhenUsed="1"/>
+    <w:lsdException w:name="toc 8" w:semiHidden="1" w:uiPriority="39" w:unhideWhenUsed="1"/>
+    <w:lsdException w:name="toc 9" w:semiHidden="1" w:uiPriority="39" w:unhideWhenUsed="1"/>
+    <w:lsdException w:name="Normal Indent" w:semiHidden="1" w:unhideWhenUsed="1"/>
+    <w:lsdException w:name="footnote text" w:semiHidden="1" w:unhideWhenUsed="1"/>
+    <w:lsdException w:name="annotation text" w:semiHidden="1" w:unhideWhenUsed="1"/>
+    <w:lsdException w:name="header" w:semiHidden="1" w:unhideWhenUsed="1"/>
+    <w:lsdException w:name="footer" w:semiHidden="1" w:unhideWhenUsed="1"/>
+    <w:lsdException w:name="index heading" w:semiHidden="1" w:unhideWhenUsed="1"/>
+    <w:lsdException w:name="caption" w:semiHidden="1" w:uiPriority="35" w:unhideWhenUsed="1" w:qFormat="1"/>
+    <w:lsdException w:name="table of figures" w:semiHidden="1" w:unhideWhenUsed="1"/>
+    <w:lsdException w:name="envelope address" w:semiHidden="1" w:unhideWhenUsed="1"/>
+    <w:lsdException w:name="envelope return" w:semiHidden="1" w:unhideWhenUsed="1"/>
+    <w:lsdException w:name="footnote reference" w:semiHidden="1" w:unhideWhenUsed="1"/>
+    <w:lsdException w:name="annotation reference" w:semiHidden="1" w:unhideWhenUsed="1"/>
+    <w:lsdException w:name="line number" w:semiHidden="1" w:unhideWhenUsed="1"/>
+    <w:lsdException w:name="page number" w:semiHidden="1" w:unhideWhenUsed="1"/>
+    <w:lsdException w:name="endnote reference" w:semiHidden="1" w:unhideWhenUsed="1"/>
+    <w:lsdException w:name="endnote text" w:semiHidden="1" w:unhideWhenUsed="1"/>
+    <w:lsdException w:name="table of authorities" w:semiHidden="1" w:unhideWhenUsed="1"/>
+    <w:lsdException w:name="macro" w:semiHidden="1" w:unhideWhenUsed="1"/>
+    <w:lsdException w:name="toa heading" w:semiHidden="1" w:unhideWhenUsed="1"/>
+    <w:lsdException w:name="List" w:semiHidden="1" w:unhideWhenUsed="1"/>
+    <w:lsdException w:name="List Bullet" w:semiHidden="1" w:unhideWhenUsed="1"/>
+    <w:lsdException w:name="List Number" w:semiHidden="1" w:unhideWhenUsed="1"/>
+    <w:lsdException w:name="List 2" w:semiHidden="1" w:unhideWhenUsed="1"/>
+    <w:lsdException w:name="List 3" w:semiHidden="1" w:unhideWhenUsed="1"/>
+    <w:lsdException w:name="List 4" w:semiHidden="1" w:unhideWhenUsed="1"/>
+    <w:lsdException w:name="List 5" w:semiHidden="1" w:unhideWhenUsed="1"/>
+    <w:lsdException w:name="List Bullet 2" w:semiHidden="1" w:unhideWhenUsed="1"/>
+    <w:lsdException w:name="List Bullet 3" w:semiHidden="1" w:unhideWhenUsed="1"/>
+    <w:lsdException w:name="List Bullet 4" w:semiHidden="1" w:unhideWhenUsed="1"/>
+    <w:lsdException w:name="List Bullet 5" w:semiHidden="1" w:unhideWhenUsed="1"/>
+    <w:lsdException w:name="List Number 2" w:semiHidden="1" w:unhideWhenUsed="1"/>
+    <w:lsdException w:name="List Number 3" w:semiHidden="1" w:unhideWhenUsed="1"/>
+    <w:lsdException w:name="List Number 4" w:semiHidden="1" w:unhideWhenUsed="1"/>
+    <w:lsdException w:name="List Number 5" w:semiHidden="1" w:unhideWhenUsed="1"/>
+    <w:lsdException w:name="Title" w:uiPriority="10" w:qFormat="1"/>
+    <w:lsdException w:name="Closing" w:semiHidden="1" w:unhideWhenUsed="1"/>
+    <w:lsdException w:name="Signature" w:semiHidden="1" w:unhideWhenUsed="1"/>
+    <w:lsdException w:name="Default Paragraph Font" w:semiHidden="1" w:uiPriority="1" w:unhideWhenUsed="1"/>
+    <w:lsdException w:name="Body Text" w:semiHidden="1" w:unhideWhenUsed="1"/>
+    <w:lsdException w:name="Body Text Indent" w:semiHidden="1" w:unhideWhenUsed="1"/>
+    <w:lsdException w:name="List Continue" w:semiHidden="1" w:unhideWhenUsed="1"/>
+    <w:lsdException w:name="List Continue 2" w:semiHidden="1" w:unhideWhenUsed="1"/>
+    <w:lsdException w:name="List Continue 3" w:semiHidden="1" w:unhideWhenUsed="1"/>
+    <w:lsdException w:name="List Continue 4" w:semiHidden="1" w:unhideWhenUsed="1"/>
+    <w:lsdException w:name="List Continue 5" w:semiHidden="1" w:unhideWhenUsed="1"/>
+    <w:lsdException w:name="Message Header" w:semiHidden="1" w:unhideWhenUsed="1"/>
+    <w:lsdException w:name="Subtitle" w:uiPriority="11" w:qFormat="1"/>
+    <w:lsdException w:name="Salutation" w:semiHidden="1" w:unhideWhenUsed="1"/>
+    <w:lsdException w:name="Date" w:semiHidden="1" w:unhideWhenUsed="1"/>
+    <w:lsdException w:name="Body Text First Indent" w:semiHidden="1" w:unhideWhenUsed="1"/>
+    <w:lsdException w:name="Body Text First Indent 2" w:semiHidden="1" w:unhideWhenUsed="1"/>
+    <w:lsdException w:name="Note Heading" w:semiHidden="1" w:unhideWhenUsed="1"/>
+    <w:lsdException w:name="Body Text 2" w:semiHidden="1" w:unhideWhenUsed="1"/>
+    <w:lsdException w:name="Body Text 3" w:semiHidden="1" w:unhideWhenUsed="1"/>
+    <w:lsdException w:name="Body Text Indent 2" w:semiHidden="1" w:unhideWhenUsed="1"/>
+    <w:lsdException w:name="Body Text Indent 3" w:semiHidden="1" w:unhideWhenUsed="1"/>
+    <w:lsdException w:name="Block Text" w:semiHidden="1" w:unhideWhenUsed="1"/>
+    <w:lsdException w:name="Hyperlink" w:semiHidden="1" w:unhideWhenUsed="1"/>
+    <w:lsdException w:name="FollowedHyperlink" w:semiHidden="1" w:unhideWhenUsed="1"/>
+    <w:lsdException w:name="Strong" w:uiPriority="22" w:qFormat="1"/>
+    <w:lsdException w:name="Emphasis" w:uiPriority="20" w:qFormat="1"/>
+    <w:lsdException w:name="Document Map" w:semiHidden="1" w:unhideWhenUsed="1"/>
+    <w:lsdException w:name="Plain Text" w:semiHidden="1" w:unhideWhenUsed="1"/>
+    <w:lsdException w:name="E-mail Signature" w:semiHidden="1" w:unhideWhenUsed="1"/>
+    <w:lsdException w:name="HTML Top of Form" w:semiHidden="1" w:unhideWhenUsed="1"/>
+    <w:lsdException w:name="HTML Bottom of Form" w:semiHidden="1" w:unhideWhenUsed="1"/>
+    <w:lsdException w:name="Normal (Web)" w:semiHidden="1" w:unhideWhenUsed="1"/>
+    <w:lsdException w:name="HTML Acronym" w:semiHidden="1" w:unhideWhenUsed="1"/>
+    <w:lsdException w:name="HTML Address" w:semiHidden="1" w:unhideWhenUsed="1"/>
+    <w:lsdException w:name="HTML Cite" w:semiHidden="1" w:unhideWhenUsed="1"/>
+    <w:lsdException w:name="HTML Code" w:semiHidden="1" w:unhideWhenUsed="1"/>
+    <w:lsdException w:name="HTML Definition" w:semiHidden="1" w:unhideWhenUsed="1"/>
+    <w:lsdException w:name="HTML Keyboard" w:semiHidden="1" w:unhideWhenUsed="1"/>
+    <w:lsdException w:name="HTML Preformatted" w:semiHidden="1" w:unhideWhenUsed="1"/>
+    <w:lsdException w:name="HTML Sample" w:semiHidden="1" w:unhideWhenUsed="1"/>
+    <w:lsdException w:name="HTML Typewriter" w:semiHidden="1" w:unhideWhenUsed="1"/>
+    <w:lsdException w:name="HTML Variable" w:semiHidden="1" w:unhideWhenUsed="1"/>
+    <w:lsdException w:name="Normal Table" w:semiHidden="1" w:unhideWhenUsed="1"/>
+    <w:lsdException w:name="annotation subject" w:semiHidden="1" w:unhideWhenUsed="1"/>
+    <w:lsdException w:name="No List" w:semiHidden="1" w:unhideWhenUsed="1"/>
+    <w:lsdException w:name="Outline List 1" w:semiHidden="1" w:unhideWhenUsed="1"/>
+    <w:lsdException w:name="Outline List 2" w:semiHidden="1" w:unhideWhenUsed="1"/>
+    <w:lsdException w:name="Outline List 3" w:semiHidden="1" w:unhideWhenUsed="1"/>
+    <w:lsdException w:name="Table Simple 1" w:semiHidden="1" w:unhideWhenUsed="1"/>
+    <w:lsdException w:name="Table Simple 2" w:semiHidden="1" w:unhideWhenUsed="1"/>
+    <w:lsdException w:name="Table Simple 3" w:semiHidden="1" w:unhideWhenUsed="1"/>
+    <w:lsdException w:name="Table Classic 1" w:semiHidden="1" w:unhideWhenUsed="1"/>
+    <w:lsdException w:name="Table Classic 2" w:semiHidden="1" w:unhideWhenUsed="1"/>
+    <w:lsdException w:name="Table Classic 3" w:semiHidden="1" w:unhideWhenUsed="1"/>
+    <w:lsdException w:name="Table Classic 4" w:semiHidden="1" w:unhideWhenUsed="1"/>
+    <w:lsdException w:name="Table Colorful 1" w:semiHidden="1" w:unhideWhenUsed="1"/>
+    <w:lsdException w:name="Table Colorful 2" w:semiHidden="1" w:unhideWhenUsed="1"/>
+    <w:lsdException w:name="Table Colorful 3" w:semiHidden="1" w:unhideWhenUsed="1"/>
+    <w:lsdException w:name="Table Columns 1" w:semiHidden="1" w:unhideWhenUsed="1"/>
+    <w:lsdException w:name="Table Columns 2" w:semiHidden="1" w:unhideWhenUsed="1"/>
+    <w:lsdException w:name="Table Columns 3" w:semiHidden="1" w:unhideWhenUsed="1"/>
+    <w:lsdException w:name="Table Columns 4" w:semiHidden="1" w:unhideWhenUsed="1"/>
+    <w:lsdException w:name="Table Columns 5" w:semiHidden="1" w:unhideWhenUsed="1"/>
+    <w:lsdException w:name="Table Grid 1" w:semiHidden="1" w:unhideWhenUsed="1"/>
+    <w:lsdException w:name="Table Grid 2" w:semiHidden="1" w:unhideWhenUsed="1"/>
+    <w:lsdException w:name="Table Grid 3" w:semiHidden="1" w:unhideWhenUsed="1"/>
+    <w:lsdException w:name="Table Grid 4" w:semiHidden="1" w:unhideWhenUsed="1"/>
+    <w:lsdException w:name="Table Grid 5" w:semiHidden="1" w:unhideWhenUsed="1"/>
+    <w:lsdException w:name="Table Grid 6" w:semiHidden="1" w:unhideWhenUsed="1"/>
+    <w:lsdException w:name="Table Grid 7" w:semiHidden="1" w:unhideWhenUsed="1"/>
+    <w:lsdException w:name="Table Grid 8" w:semiHidden="1" w:unhideWhenUsed="1"/>
+    <w:lsdException w:name="Table List 1" w:semiHidden="1" w:unhideWhenUsed="1"/>
+    <w:lsdException w:name="Table List 2" w:semiHidden="1" w:unhideWhenUsed="1"/>
+    <w:lsdException w:name="Table List 3" w:semiHidden="1" w:unhideWhenUsed="1"/>
+    <w:lsdException w:name="Table List 4" w:semiHidden="1" w:unhideWhenUsed="1"/>
+    <w:lsdException w:name="Table List 5" w:semiHidden="1" w:unhideWhenUsed="1"/>
+    <w:lsdException w:name="Table List 6" w:semiHidden="1" w:unhideWhenUsed="1"/>
+    <w:lsdException w:name="Table List 7" w:semiHidden="1" w:unhideWhenUsed="1"/>
+    <w:lsdException w:name="Table List 8" w:semiHidden="1" w:unhideWhenUsed="1"/>
+    <w:lsdException w:name="Table 3D effects 1" w:semiHidden="1" w:unhideWhenUsed="1"/>
+    <w:lsdException w:name="Table 3D effects 2" w:semiHidden="1" w:unhideWhenUsed="1"/>
+    <w:lsdException w:name="Table 3D effects 3" w:semiHidden="1" w:unhideWhenUsed="1"/>
+    <w:lsdException w:name="Table Contemporary" w:semiHidden="1" w:unhideWhenUsed="1"/>
+    <w:lsdException w:name="Table Elegant" w:semiHidden="1" w:unhideWhenUsed="1"/>
+    <w:lsdException w:name="Table Professional" w:semiHidden="1" w:unhideWhenUsed="1"/>
+    <w:lsdException w:name="Table Subtle 1" w:semiHidden="1" w:unhideWhenUsed="1"/>
+    <w:lsdException w:name="Table Subtle 2" w:semiHidden="1" w:unhideWhenUsed="1"/>
+    <w:lsdException w:name="Table Web 1" w:semiHidden="1" w:unhideWhenUsed="1"/>
+    <w:lsdException w:name="Table Web 2" w:semiHidden="1" w:unhideWhenUsed="1"/>
+    <w:lsdException w:name="Table Web 3" w:semiHidden="1" w:unhideWhenUsed="1"/>
+    <w:lsdException w:name="Balloon Text" w:semiHidden="1" w:unhideWhenUsed="1"/>
+    <w:lsdException w:name="Table Grid" w:uiPriority="39"/>
+    <w:lsdException w:name="Table Theme" w:semiHidden="1" w:unhideWhenUsed="1"/>
+    <w:lsdException w:name="Placeholder Text" w:semiHidden="1"/>
+    <w:lsdException w:name="No Spacing" w:uiPriority="1" w:qFormat="1"/>
+    <w:lsdException w:name="Light Shading" w:uiPriority="60"/>
+    <w:lsdException w:name="Light List" w:uiPriority="61"/>
+    <w:lsdException w:name="Light Grid" w:uiPriority="62"/>
+    <w:lsdException w:name="Medium Shading 1" w:uiPriority="63"/>
+    <w:lsdException w:name="Medium Shading 2" w:uiPriority="64"/>
+    <w:lsdException w:name="Medium List 1" w:uiPriority="65"/>
+    <w:lsdException w:name="Medium List 2" w:uiPriority="66"/>
+    <w:lsdException w:name="Medium Grid 1" w:uiPriority="67"/>
+    <w:lsdException w:name="Medium Grid 2" w:uiPriority="68"/>
+    <w:lsdException w:name="Medium Grid 3" w:uiPriority="69"/>
+    <w:lsdException w:name="Dark List" w:uiPriority="70"/>
+    <w:lsdException w:name="Colorful Shading" w:uiPriority="71"/>
+    <w:lsdException w:name="Colorful List" w:uiPriority="72"/>
+    <w:lsdException w:name="Colorful Grid" w:uiPriority="73"/>
+    <w:lsdException w:name="Light Shading Accent 1" w:uiPriority="60"/>
+    <w:lsdException w:name="Light List Accent 1" w:uiPriority="61"/>
+    <w:lsdException w:name="Light Grid Accent 1" w:uiPriority="62"/>
+    <w:lsdException w:name="Medium Shading 1 Accent 1" w:uiPriority="63"/>
+    <w:lsdException w:name="Medium Shading 2 Accent 1" w:uiPriority="64"/>
+    <w:lsdException w:name="Medium List 1 Accent 1" w:uiPriority="65"/>
+    <w:lsdException w:name="Revision" w:semiHidden="1"/>
+    <w:lsdException w:name="List Paragraph" w:uiPriority="34" w:qFormat="1"/>
+    <w:lsdException w:name="Quote" w:uiPriority="29" w:qFormat="1"/>
+    <w:lsdException w:name="Intense Quote" w:uiPriority="30" w:qFormat="1"/>
+    <w:lsdException w:name="Medium List 2 Accent 1" w:uiPriority="66"/>
+    <w:lsdException w:name="Medium Grid 1 Accent 1" w:uiPriority="67"/>
+    <w:lsdException w:name="Medium Grid 2 Accent 1" w:uiPriority="68"/>
+    <w:lsdException w:name="Medium Grid 3 Accent 1" w:uiPriority="69"/>
+    <w:lsdException w:name="Dark List Accent 1" w:uiPriority="70"/>
+    <w:lsdException w:name="Colorful Shading Accent 1" w:uiPriority="71"/>
+    <w:lsdException w:name="Colorful List Accent 1" w:uiPriority="72"/>
+    <w:lsdException w:name="Colorful Grid Accent 1" w:uiPriority="73"/>
+    <w:lsdException w:name="Light Shading Accent 2" w:uiPriority="60"/>
+    <w:lsdException w:name="Light List Accent 2" w:uiPriority="61"/>
+    <w:lsdException w:name="Light Grid Accent 2" w:uiPriority="62"/>
+    <w:lsdException w:name="Medium Shading 1 Accent 2" w:uiPriority="63"/>
+    <w:lsdException w:name="Medium Shading 2 Accent 2" w:uiPriority="64"/>
+    <w:lsdException w:name="Medium List 1 Accent 2" w:uiPriority="65"/>
+    <w:lsdException w:name="Medium List 2 Accent 2" w:uiPriority="66"/>
+    <w:lsdException w:name="Medium Grid 1 Accent 2" w:uiPriority="67"/>
+    <w:lsdException w:name="Medium Grid 2 Accent 2" w:uiPriority="68"/>
+    <w:lsdException w:name="Medium Grid 3 Accent 2" w:uiPriority="69"/>
+    <w:lsdException w:name="Dark List Accent 2" w:uiPriority="70"/>
+    <w:lsdException w:name="Colorful Shading Accent 2" w:uiPriority="71"/>
+    <w:lsdException w:name="Colorful List Accent 2" w:uiPriority="72"/>
+    <w:lsdException w:name="Colorful Grid Accent 2" w:uiPriority="73"/>
+    <w:lsdException w:name="Light Shading Accent 3" w:uiPriority="60"/>
+    <w:lsdException w:name="Light List Accent 3" w:uiPriority="61"/>
+    <w:lsdException w:name="Light Grid Accent 3" w:uiPriority="62"/>
+    <w:lsdException w:name="Medium Shading 1 Accent 3" w:uiPriority="63"/>
+    <w:lsdException w:name="Medium Shading 2 Accent 3" w:uiPriority="64"/>
+    <w:lsdException w:name="Medium List 1 Accent 3" w:uiPriority="65"/>
+    <w:lsdException w:name="Medium List 2 Accent 3" w:uiPriority="66"/>
+    <w:lsdException w:name="Medium Grid 1 Accent 3" w:uiPriority="67"/>
+    <w:lsdException w:name="Medium Grid 2 Accent 3" w:uiPriority="68"/>
+    <w:lsdException w:name="Medium Grid 3 Accent 3" w:uiPriority="69"/>
+    <w:lsdException w:name="Dark List Accent 3" w:uiPriority="70"/>
+    <w:lsdException w:name="Colorful Shading Accent 3" w:uiPriority="71"/>
+    <w:lsdException w:name="Colorful List Accent 3" w:uiPriority="72"/>
+    <w:lsdException w:name="Colorful Grid Accent 3" w:uiPriority="73"/>
+    <w:lsdException w:name="Light Shading Accent 4" w:uiPriority="60"/>
+    <w:lsdException w:name="Light List Accent 4" w:uiPriority="61"/>
+    <w:lsdException w:name="Light Grid Accent 4" w:uiPriority="62"/>
+    <w:lsdException w:name="Medium Shading 1 Accent 4" w:uiPriority="63"/>
+    <w:lsdException w:name="Medium Shading 2 Accent 4" w:uiPriority="64"/>
+    <w:lsdException w:name="Medium List 1 Accent 4" w:uiPriority="65"/>
+    <w:lsdException w:name="Medium List 2 Accent 4" w:uiPriority="66"/>
+    <w:lsdException w:name="Medium Grid 1 Accent 4" w:uiPriority="67"/>
+    <w:lsdException w:name="Medium Grid 2 Accent 4" w:uiPriority="68"/>
+    <w:lsdException w:name="Medium Grid 3 Accent 4" w:uiPriority="69"/>
+    <w:lsdException w:name="Dark List Accent 4" w:uiPriority="70"/>
+    <w:lsdException w:name="Colorful Shading Accent 4" w:uiPriority="71"/>
+    <w:lsdException w:name="Colorful List Accent 4" w:uiPriority="72"/>
+    <w:lsdException w:name="Colorful Grid Accent 4" w:uiPriority="73"/>
+    <w:lsdException w:name="Light Shading Accent 5" w:uiPriority="60"/>
+    <w:lsdException w:name="Light List Accent 5" w:uiPriority="61"/>
+    <w:lsdException w:name="Light Grid Accent 5" w:uiPriority="62"/>
+    <w:lsdException w:name="Medium Shading 1 Accent 5" w:uiPriority="63"/>
+    <w:lsdException w:name="Medium Shading 2 Accent 5" w:uiPriority="64"/>
+    <w:lsdException w:name="Medium List 1 Accent 5" w:uiPriority="65"/>
+    <w:lsdException w:name="Medium List 2 Accent 5" w:uiPriority="66"/>
+    <w:lsdException w:name="Medium Grid 1 Accent 5" w:uiPriority="67"/>
+    <w:lsdException w:name="Medium Grid 2 Accent 5" w:uiPriority="68"/>
+    <w:lsdException w:name="Medium Grid 3 Accent 5" w:uiPriority="69"/>
+    <w:lsdException w:name="Dark List Accent 5" w:uiPriority="70"/>
+    <w:lsdException w:name="Colorful Shading Accent 5" w:uiPriority="71"/>
+    <w:lsdException w:name="Colorful List Accent 5" w:uiPriority="72"/>
+    <w:lsdException w:name="Colorful Grid Accent 5" w:uiPriority="73"/>
+    <w:lsdException w:name="Light Shading Accent 6" w:uiPriority="60"/>
+    <w:lsdException w:name="Light List Accent 6" w:uiPriority="61"/>
+    <w:lsdException w:name="Light Grid Accent 6" w:uiPriority="62"/>
+    <w:lsdException w:name="Medium Shading 1 Accent 6" w:uiPriority="63"/>
+    <w:lsdException w:name="Medium Shading 2 Accent 6" w:uiPriority="64"/>
+    <w:lsdException w:name="Medium List 1 Accent 6" w:uiPriority="65"/>
+    <w:lsdException w:name="Medium List 2 Accent 6" w:uiPriority="66"/>
+    <w:lsdException w:name="Medium Grid 1 Accent 6" w:uiPriority="67"/>
+    <w:lsdException w:name="Medium Grid 2 Accent 6" w:uiPriority="68"/>
+    <w:lsdException w:name="Medium Grid 3 Accent 6" w:uiPriority="69"/>
+    <w:lsdException w:name="Dark List Accent 6" w:uiPriority="70"/>
+    <w:lsdException w:name="Colorful Shading Accent 6" w:uiPriority="71"/>
+    <w:lsdException w:name="Colorful List Accent 6" w:uiPriority="72"/>
+    <w:lsdException w:name="Colorful Grid Accent 6" w:uiPriority="73"/>
+    <w:lsdException w:name="Subtle Emphasis" w:uiPriority="19" w:qFormat="1"/>
+    <w:lsdException w:name="Intense Emphasis" w:uiPriority="21" w:qFormat="1"/>
+    <w:lsdException w:name="Subtle Reference" w:uiPriority="31" w:qFormat="1"/>
+    <w:lsdException w:name="Intense Reference" w:uiPriority="32" w:qFormat="1"/>
+    <w:lsdException w:name="Book Title" w:uiPriority="33" w:qFormat="1"/>
+    <w:lsdException w:name="Bibliography" w:semiHidden="1" w:uiPriority="37" w:unhideWhenUsed="1"/>
+    <w:lsdException w:name="TOC Heading" w:semiHidden="1" w:uiPriority="39" w:unhideWhenUsed="1" w:qFormat="1"/>
+    <w:lsdException w:name="Plain Table 1" w:uiPriority="41"/>
+    <w:lsdException w:name="Plain Table 2" w:uiPriority="42"/>
+    <w:lsdException w:name="Plain Table 3" w:uiPriority="43"/>
+    <w:lsdException w:name="Plain Table 4" w:uiPriority="44"/>
+    <w:lsdException w:name="Plain Table 5" w:uiPriority="45"/>
+    <w:lsdException w:name="Grid Table Light" w:uiPriority="40"/>
+    <w:lsdException w:name="Grid Table 1 Light" w:uiPriority="46"/>
+    <w:lsdException w:name="Grid Table 2" w:uiPriority="47"/>
+    <w:lsdException w:name="Grid Table 3" w:uiPriority="48"/>
+    <w:lsdException w:name="Grid Table 4" w:uiPriority="49"/>
+    <w:lsdException w:name="Grid Table 5 Dark" w:uiPriority="50"/>
+    <w:lsdException w:name="Grid Table 6 Colorful" w:uiPriority="51"/>
+    <w:lsdException w:name="Grid Table 7 Colorful" w:uiPriority="52"/>
+    <w:lsdException w:name="Grid Table 1 Light Accent 1" w:uiPriority="46"/>
+    <w:lsdException w:name="Grid Table 2 Accent 1" w:uiPriority="47"/>
+    <w:lsdException w:name="Grid Table 3 Accent 1" w:uiPriority="48"/>
+    <w:lsdException w:name="Grid Table 4 Accent 1" w:uiPriority="49"/>
+    <w:lsdException w:name="Grid Table 5 Dark Accent 1" w:uiPriority="50"/>
+    <w:lsdException w:name="Grid Table 6 Colorful Accent 1" w:uiPriority="51"/>
+    <w:lsdException w:name="Grid Table 7 Colorful Accent 1" w:uiPriority="52"/>
+    <w:lsdException w:name="Grid Table 1 Light Accent 2" w:uiPriority="46"/>
+    <w:lsdException w:name="Grid Table 2 Accent 2" w:uiPriority="47"/>
+    <w:lsdException w:name="Grid Table 3 Accent 2" w:uiPriority="48"/>
+    <w:lsdException w:name="Grid Table 4 Accent 2" w:uiPriority="49"/>
+    <w:lsdException w:name="Grid Table 5 Dark Accent 2" w:uiPriority="50"/>
+    <w:lsdException w:name="Grid Table 6 Colorful Accent 2" w:uiPriority="51"/>
+    <w:lsdException w:name="Grid Table 7 Colorful Accent 2" w:uiPriority="52"/>
+    <w:lsdException w:name="Grid Table 1 Light Accent 3" w:uiPriority="46"/>
+    <w:lsdException w:name="Grid Table 2 Accent 3" w:uiPriority="47"/>
+    <w:lsdException w:name="Grid Table 3 Accent 3" w:uiPriority="48"/>
+    <w:lsdException w:name="Grid Table 4 Accent 3" w:uiPriority="49"/>
+    <w:lsdException w:name="Grid Table 5 Dark Accent 3" w:uiPriority="50"/>
+    <w:lsdException w:name="Grid Table 6 Colorful Accent 3" w:uiPriority="51"/>
+    <w:lsdException w:name="Grid Table 7 Colorful Accent 3" w:uiPriority="52"/>
+    <w:lsdException w:name="Grid Table 1 Light Accent 4" w:uiPriority="46"/>
+    <w:lsdException w:name="Grid Table 2 Accent 4" w:uiPriority="47"/>
+    <w:lsdException w:name="Grid Table 3 Accent 4" w:uiPriority="48"/>
+    <w:lsdException w:name="Grid Table 4 Accent 4" w:uiPriority="49"/>
+    <w:lsdException w:name="Grid Table 5 Dark Accent 4" w:uiPriority="50"/>
+    <w:lsdException w:name="Grid Table 6 Colorful Accent 4" w:uiPriority="51"/>
+    <w:lsdException w:name="Grid Table 7 Colorful Accent 4" w:uiPriority="52"/>
+    <w:lsdException w:name="Grid Table 1 Light Accent 5" w:uiPriority="46"/>
+    <w:lsdException w:name="Grid Table 2 Accent 5" w:uiPriority="47"/>
+    <w:lsdException w:name="Grid Table 3 Accent 5" w:uiPriority="48"/>
+    <w:lsdException w:name="Grid Table 4 Accent 5" w:uiPriority="49"/>
+    <w:lsdException w:name="Grid Table 5 Dark Accent 5" w:uiPriority="50"/>
+    <w:lsdException w:name="Grid Table 6 Colorful Accent 5" w:uiPriority="51"/>
+    <w:lsdException w:name="Grid Table 7 Colorful Accent 5" w:uiPriority="52"/>
+    <w:lsdException w:name="Grid Table 1 Light Accent 6" w:uiPriority="46"/>
+    <w:lsdException w:name="Grid Table 2 Accent 6" w:uiPriority="47"/>
+    <w:lsdException w:name="Grid Table 3 Accent 6" w:uiPriority="48"/>
+    <w:lsdException w:name="Grid Table 4 Accent 6" w:uiPriority="49"/>
+    <w:lsdException w:name="Grid Table 5 Dark Accent 6" w:uiPriority="50"/>
+    <w:lsdException w:name="Grid Table 6 Colorful Accent 6" w:uiPriority="51"/>
+    <w:lsdException w:name="Grid Table 7 Colorful Accent 6" w:uiPriority="52"/>
+    <w:lsdException w:name="List Table 1 Light" w:uiPriority="46"/>
+    <w:lsdException w:name="List Table 2" w:uiPriority="47"/>
+    <w:lsdException w:name="List Table 3" w:uiPriority="48"/>
+    <w:lsdException w:name="List Table 4" w:uiPriority="49"/>
+    <w:lsdException w:name="List Table 5 Dark" w:uiPriority="50"/>
+    <w:lsdException w:name="List Table 6 Colorful" w:uiPriority="51"/>
+    <w:lsdException w:name="List Table 7 Colorful" w:uiPriority="52"/>
+    <w:lsdException w:name="List Table 1 Light Accent 1" w:uiPriority="46"/>
+    <w:lsdException w:name="List Table 2 Accent 1" w:uiPriority="47"/>
+    <w:lsdException w:name="List Table 3 Accent 1" w:uiPriority="48"/>
+    <w:lsdException w:name="List Table 4 Accent 1" w:uiPriority="49"/>
+    <w:lsdException w:name="List Table 5 Dark Accent 1" w:uiPriority="50"/>
+    <w:lsdException w:name="List Table 6 Colorful Accent 1" w:uiPriority="51"/>
+    <w:lsdException w:name="List Table 7 Colorful Accent 1" w:uiPriority="52"/>
+    <w:lsdException w:name="List Table 1 Light Accent 2" w:uiPriority="46"/>
+    <w:lsdException w:name="List Table 2 Accent 2" w:uiPriority="47"/>
+    <w:lsdException w:name="List Table 3 Accent 2" w:uiPriority="48"/>
+    <w:lsdException w:name="List Table 4 Accent 2" w:uiPriority="49"/>
+    <w:lsdException w:name="List Table 5 Dark Accent 2" w:uiPriority="50"/>
+    <w:lsdException w:name="List Table 6 Colorful Accent 2" w:uiPriority="51"/>
+    <w:lsdException w:name="List Table 7 Colorful Accent 2" w:uiPriority="52"/>
+    <w:lsdException w:name="List Table 1 Light Accent 3" w:uiPriority="46"/>
+    <w:lsdException w:name="List Table 2 Accent 3" w:uiPriority="47"/>
+    <w:lsdException w:name="List Table 3 Accent 3" w:uiPriority="48"/>
+    <w:lsdException w:name="List Table 4 Accent 3" w:uiPriority="49"/>
+    <w:lsdException w:name="List Table 5 Dark Accent 3" w:uiPriority="50"/>
+    <w:lsdException w:name="List Table 6 Colorful Accent 3" w:uiPriority="51"/>
+    <w:lsdException w:name="List Table 7 Colorful Accent 3" w:uiPriority="52"/>
+    <w:lsdException w:name="List Table 1 Light Accent 4" w:uiPriority="46"/>
+    <w:lsdException w:name="List Table 2 Accent 4" w:uiPriority="47"/>
+    <w:lsdException w:name="List Table 3 Accent 4" w:uiPriority="48"/>
+    <w:lsdException w:name="List Table 4 Accent 4" w:uiPriority="49"/>
+    <w:lsdException w:name="List Table 5 Dark Accent 4" w:uiPriority="50"/>
+    <w:lsdException w:name="List Table 6 Colorful Accent 4" w:uiPriority="51"/>
+    <w:lsdException w:name="List Table 7 Colorful Accent 4" w:uiPriority="52"/>
+    <w:lsdException w:name="List Table 1 Light Accent 5" w:uiPriority="46"/>
+    <w:lsdException w:name="List Table 2 Accent 5" w:uiPriority="47"/>
+    <w:lsdException w:name="List Table 3 Accent 5" w:uiPriority="48"/>
+    <w:lsdException w:name="List Table 4 Accent 5" w:uiPriority="49"/>
+    <w:lsdException w:name="List Table 5 Dark Accent 5" w:uiPriority="50"/>
+    <w:lsdException w:name="List Table 6 Colorful Accent 5" w:uiPriority="51"/>
+    <w:lsdException w:name="List Table 7 Colorful Accent 5" w:uiPriority="52"/>
+    <w:lsdException w:name="List Table 1 Light Accent 6" w:uiPriority="46"/>
+    <w:lsdException w:name="List Table 2 Accent 6" w:uiPriority="47"/>
+    <w:lsdException w:name="List Table 3 Accent 6" w:uiPriority="48"/>
+    <w:lsdException w:name="List Table 4 Accent 6" w:uiPriority="49"/>
+    <w:lsdException w:name="List Table 5 Dark Accent 6" w:uiPriority="50"/>
+    <w:lsdException w:name="List Table 6 Colorful Accent 6" w:uiPriority="51"/>
+    <w:lsdException w:name="List Table 7 Colorful Accent 6" w:uiPriority="52"/>
+  </w:latentStyles>
+  <w:style w:type="paragraph" w:default="1" w:styleId="Normal">
+    <w:name w:val="Normal"/>
   </w:style>
   <w:style w:type="paragraph" w:styleId="Heading1">
     <w:name w:val="heading 1"/>
     <w:basedOn w:val="Normal"/>
     <w:next w:val="Normal"/>
     <w:pPr>
-      <w:keepNext w:val="1"/>
-      <w:keepLines w:val="1"/>
-      <w:pageBreakBefore w:val="0"/>
-      <w:spacing w:after="120" w:before="400" w:lineRule="auto"/>
+      <w:keepNext/>
+      <w:keepLines/>
+      <w:spacing w:before="400" w:after="120"/>
+      <w:outlineLvl w:val="0"/>
     </w:pPr>
     <w:rPr>
       <w:sz w:val="40"/>
@@ -3490,13 +4138,12 @@
     <w:basedOn w:val="Normal"/>
     <w:next w:val="Normal"/>
     <w:pPr>
-      <w:keepNext w:val="1"/>
-      <w:keepLines w:val="1"/>
-      <w:pageBreakBefore w:val="0"/>
-      <w:spacing w:after="120" w:before="360" w:lineRule="auto"/>
+      <w:keepNext/>
+      <w:keepLines/>
+      <w:spacing w:before="360" w:after="120"/>
+      <w:outlineLvl w:val="1"/>
     </w:pPr>
     <w:rPr>
-      <w:b w:val="0"/>
       <w:sz w:val="32"/>
       <w:szCs w:val="32"/>
     </w:rPr>
@@ -3506,13 +4153,12 @@
     <w:basedOn w:val="Normal"/>
     <w:next w:val="Normal"/>
     <w:pPr>
-      <w:keepNext w:val="1"/>
-      <w:keepLines w:val="1"/>
-      <w:pageBreakBefore w:val="0"/>
-      <w:spacing w:after="80" w:before="320" w:lineRule="auto"/>
+      <w:keepNext/>
+      <w:keepLines/>
+      <w:spacing w:before="320" w:after="80"/>
+      <w:outlineLvl w:val="2"/>
     </w:pPr>
     <w:rPr>
-      <w:b w:val="0"/>
       <w:color w:val="434343"/>
       <w:sz w:val="28"/>
       <w:szCs w:val="28"/>
@@ -3523,10 +4169,10 @@
     <w:basedOn w:val="Normal"/>
     <w:next w:val="Normal"/>
     <w:pPr>
-      <w:keepNext w:val="1"/>
-      <w:keepLines w:val="1"/>
-      <w:pageBreakBefore w:val="0"/>
-      <w:spacing w:after="80" w:before="280" w:lineRule="auto"/>
+      <w:keepNext/>
+      <w:keepLines/>
+      <w:spacing w:before="280" w:after="80"/>
+      <w:outlineLvl w:val="3"/>
     </w:pPr>
     <w:rPr>
       <w:color w:val="666666"/>
@@ -3539,15 +4185,13 @@
     <w:basedOn w:val="Normal"/>
     <w:next w:val="Normal"/>
     <w:pPr>
-      <w:keepNext w:val="1"/>
-      <w:keepLines w:val="1"/>
-      <w:pageBreakBefore w:val="0"/>
-      <w:spacing w:after="80" w:before="240" w:lineRule="auto"/>
+      <w:keepNext/>
+      <w:keepLines/>
+      <w:spacing w:before="240" w:after="80"/>
+      <w:outlineLvl w:val="4"/>
     </w:pPr>
     <w:rPr>
       <w:color w:val="666666"/>
-      <w:sz w:val="22"/>
-      <w:szCs w:val="22"/>
     </w:rPr>
   </w:style>
   <w:style w:type="paragraph" w:styleId="Heading6">
@@ -3555,27 +4199,51 @@
     <w:basedOn w:val="Normal"/>
     <w:next w:val="Normal"/>
     <w:pPr>
-      <w:keepNext w:val="1"/>
-      <w:keepLines w:val="1"/>
-      <w:pageBreakBefore w:val="0"/>
-      <w:spacing w:after="80" w:before="240" w:lineRule="auto"/>
+      <w:keepNext/>
+      <w:keepLines/>
+      <w:spacing w:before="240" w:after="80"/>
+      <w:outlineLvl w:val="5"/>
     </w:pPr>
     <w:rPr>
-      <w:i w:val="1"/>
+      <w:i/>
       <w:color w:val="666666"/>
-      <w:sz w:val="22"/>
-      <w:szCs w:val="22"/>
     </w:rPr>
+  </w:style>
+  <w:style w:type="character" w:default="1" w:styleId="DefaultParagraphFont">
+    <w:name w:val="Default Paragraph Font"/>
+    <w:uiPriority w:val="1"/>
+    <w:semiHidden/>
+    <w:unhideWhenUsed/>
+  </w:style>
+  <w:style w:type="table" w:default="1" w:styleId="TableNormal">
+    <w:name w:val="Normal Table"/>
+    <w:uiPriority w:val="99"/>
+    <w:semiHidden/>
+    <w:unhideWhenUsed/>
+    <w:tblPr>
+      <w:tblInd w:w="0" w:type="dxa"/>
+      <w:tblCellMar>
+        <w:top w:w="0" w:type="dxa"/>
+        <w:left w:w="108" w:type="dxa"/>
+        <w:bottom w:w="0" w:type="dxa"/>
+        <w:right w:w="108" w:type="dxa"/>
+      </w:tblCellMar>
+    </w:tblPr>
+  </w:style>
+  <w:style w:type="numbering" w:default="1" w:styleId="NoList">
+    <w:name w:val="No List"/>
+    <w:uiPriority w:val="99"/>
+    <w:semiHidden/>
+    <w:unhideWhenUsed/>
   </w:style>
   <w:style w:type="paragraph" w:styleId="Title">
     <w:name w:val="Title"/>
     <w:basedOn w:val="Normal"/>
     <w:next w:val="Normal"/>
     <w:pPr>
-      <w:keepNext w:val="1"/>
-      <w:keepLines w:val="1"/>
-      <w:pageBreakBefore w:val="0"/>
-      <w:spacing w:after="60" w:before="0" w:lineRule="auto"/>
+      <w:keepNext/>
+      <w:keepLines/>
+      <w:spacing w:after="60"/>
     </w:pPr>
     <w:rPr>
       <w:sz w:val="52"/>
@@ -3587,14 +4255,11 @@
     <w:basedOn w:val="Normal"/>
     <w:next w:val="Normal"/>
     <w:pPr>
-      <w:keepNext w:val="1"/>
-      <w:keepLines w:val="1"/>
-      <w:pageBreakBefore w:val="0"/>
-      <w:spacing w:after="320" w:before="0" w:lineRule="auto"/>
+      <w:keepNext/>
+      <w:keepLines/>
+      <w:spacing w:after="320"/>
     </w:pPr>
     <w:rPr>
-      <w:rFonts w:ascii="Arial" w:cs="Arial" w:eastAsia="Arial" w:hAnsi="Arial"/>
-      <w:i w:val="0"/>
       <w:color w:val="666666"/>
       <w:sz w:val="30"/>
       <w:szCs w:val="30"/>

</xml_diff>